<commit_message>
GUI completed and Database hooked up
</commit_message>
<xml_diff>
--- a/Assignments/KevinKanAssignment4/KevinKanAssignment4ExternalDoc.docx
+++ b/Assignments/KevinKanAssignment4/KevinKanAssignment4ExternalDoc.docx
@@ -1207,21 +1207,6 @@
         </w:rPr>
       </w:pPr>
     </w:p>
-    <w:p>
-      <w:pPr>
-        <w:tabs>
-          <w:tab w:val="left" w:pos="8250"/>
-        </w:tabs>
-        <w:spacing w:after="0" w:line="240" w:lineRule="auto"/>
-        <w:contextualSpacing/>
-        <w:rPr>
-          <w:rFonts w:ascii="Times New Roman" w:hAnsi="Times New Roman" w:cs="Times New Roman"/>
-          <w:b/>
-          <w:sz w:val="24"/>
-          <w:szCs w:val="24"/>
-        </w:rPr>
-      </w:pPr>
-    </w:p>
     <w:tbl>
       <w:tblPr>
         <w:tblStyle w:val="TableGrid"/>
@@ -1362,7 +1347,6 @@
                 <w:szCs w:val="24"/>
               </w:rPr>
             </w:pPr>
-            <w:proofErr w:type="spellStart"/>
             <w:r>
               <w:rPr>
                 <w:rFonts w:ascii="Times New Roman" w:hAnsi="Times New Roman" w:cs="Times New Roman"/>
@@ -1371,7 +1355,6 @@
               </w:rPr>
               <w:t>ControlBox</w:t>
             </w:r>
-            <w:proofErr w:type="spellEnd"/>
           </w:p>
         </w:tc>
         <w:tc>
@@ -1436,7 +1419,6 @@
                 <w:szCs w:val="24"/>
               </w:rPr>
             </w:pPr>
-            <w:proofErr w:type="spellStart"/>
             <w:r>
               <w:rPr>
                 <w:rFonts w:ascii="Times New Roman" w:hAnsi="Times New Roman" w:cs="Times New Roman"/>
@@ -1445,7 +1427,6 @@
               </w:rPr>
               <w:t>StartPosition</w:t>
             </w:r>
-            <w:proofErr w:type="spellEnd"/>
           </w:p>
         </w:tc>
         <w:tc>
@@ -1556,7 +1537,6 @@
                 <w:szCs w:val="24"/>
               </w:rPr>
             </w:pPr>
-            <w:proofErr w:type="spellStart"/>
             <w:r>
               <w:rPr>
                 <w:rFonts w:ascii="Times New Roman" w:hAnsi="Times New Roman" w:cs="Times New Roman"/>
@@ -1565,7 +1545,6 @@
               </w:rPr>
               <w:t>WelcomeImagePictureBox</w:t>
             </w:r>
-            <w:proofErr w:type="spellEnd"/>
           </w:p>
         </w:tc>
         <w:tc>
@@ -1584,7 +1563,6 @@
                 <w:szCs w:val="24"/>
               </w:rPr>
             </w:pPr>
-            <w:proofErr w:type="spellStart"/>
             <w:r>
               <w:rPr>
                 <w:rFonts w:ascii="Times New Roman" w:hAnsi="Times New Roman" w:cs="Times New Roman"/>
@@ -1593,7 +1571,6 @@
               </w:rPr>
               <w:t>backgroundimage</w:t>
             </w:r>
-            <w:proofErr w:type="spellEnd"/>
           </w:p>
         </w:tc>
         <w:tc>
@@ -1612,7 +1589,6 @@
                 <w:szCs w:val="24"/>
               </w:rPr>
             </w:pPr>
-            <w:proofErr w:type="spellStart"/>
             <w:r>
               <w:rPr>
                 <w:rFonts w:ascii="Times New Roman" w:hAnsi="Times New Roman" w:cs="Times New Roman"/>
@@ -1621,7 +1597,6 @@
               </w:rPr>
               <w:t>DollarComputers.Properties.Resources.StartLogo</w:t>
             </w:r>
-            <w:proofErr w:type="spellEnd"/>
           </w:p>
         </w:tc>
       </w:tr>
@@ -1642,7 +1617,6 @@
                 <w:szCs w:val="24"/>
               </w:rPr>
             </w:pPr>
-            <w:proofErr w:type="spellStart"/>
             <w:r>
               <w:rPr>
                 <w:rFonts w:ascii="Times New Roman" w:hAnsi="Times New Roman" w:cs="Times New Roman"/>
@@ -1651,7 +1625,6 @@
               </w:rPr>
               <w:t>WelcomeLabel</w:t>
             </w:r>
-            <w:proofErr w:type="spellEnd"/>
           </w:p>
         </w:tc>
         <w:tc>
@@ -1796,7 +1769,6 @@
                 <w:szCs w:val="24"/>
               </w:rPr>
             </w:pPr>
-            <w:proofErr w:type="spellStart"/>
             <w:r>
               <w:rPr>
                 <w:rFonts w:ascii="Times New Roman" w:hAnsi="Times New Roman" w:cs="Times New Roman"/>
@@ -1805,7 +1777,6 @@
               </w:rPr>
               <w:t>CompanyLabel</w:t>
             </w:r>
-            <w:proofErr w:type="spellEnd"/>
           </w:p>
         </w:tc>
         <w:tc>
@@ -1878,7 +1849,6 @@
                 <w:szCs w:val="24"/>
               </w:rPr>
             </w:pPr>
-            <w:bookmarkStart w:id="2" w:name="_GoBack" w:colFirst="2" w:colLast="2"/>
           </w:p>
         </w:tc>
         <w:tc>
@@ -1930,89 +1900,6 @@
                 <w:szCs w:val="24"/>
               </w:rPr>
               <w:t>Microsoft Sans Serif, 16.2pt</w:t>
-            </w:r>
-          </w:p>
-        </w:tc>
-      </w:tr>
-      <w:bookmarkEnd w:id="2"/>
-      <w:tr>
-        <w:tc>
-          <w:tcPr>
-            <w:tcW w:w="2706" w:type="dxa"/>
-          </w:tcPr>
-          <w:p>
-            <w:pPr>
-              <w:tabs>
-                <w:tab w:val="left" w:pos="8250"/>
-              </w:tabs>
-              <w:contextualSpacing/>
-              <w:rPr>
-                <w:rFonts w:ascii="Times New Roman" w:hAnsi="Times New Roman" w:cs="Times New Roman"/>
-                <w:sz w:val="24"/>
-                <w:szCs w:val="24"/>
-              </w:rPr>
-            </w:pPr>
-            <w:proofErr w:type="spellStart"/>
-            <w:r>
-              <w:rPr>
-                <w:rFonts w:ascii="Times New Roman" w:hAnsi="Times New Roman" w:cs="Times New Roman"/>
-                <w:sz w:val="24"/>
-                <w:szCs w:val="24"/>
-              </w:rPr>
-              <w:t>LoadOrderButton</w:t>
-            </w:r>
-            <w:proofErr w:type="spellEnd"/>
-          </w:p>
-        </w:tc>
-        <w:tc>
-          <w:tcPr>
-            <w:tcW w:w="1863" w:type="dxa"/>
-          </w:tcPr>
-          <w:p>
-            <w:pPr>
-              <w:tabs>
-                <w:tab w:val="left" w:pos="8250"/>
-              </w:tabs>
-              <w:contextualSpacing/>
-              <w:rPr>
-                <w:rFonts w:ascii="Times New Roman" w:hAnsi="Times New Roman" w:cs="Times New Roman"/>
-                <w:sz w:val="24"/>
-                <w:szCs w:val="24"/>
-              </w:rPr>
-            </w:pPr>
-            <w:r>
-              <w:rPr>
-                <w:rFonts w:ascii="Times New Roman" w:hAnsi="Times New Roman" w:cs="Times New Roman"/>
-                <w:sz w:val="24"/>
-                <w:szCs w:val="24"/>
-              </w:rPr>
-              <w:t>Text</w:t>
-            </w:r>
-          </w:p>
-        </w:tc>
-        <w:tc>
-          <w:tcPr>
-            <w:tcW w:w="4781" w:type="dxa"/>
-          </w:tcPr>
-          <w:p>
-            <w:pPr>
-              <w:tabs>
-                <w:tab w:val="left" w:pos="8250"/>
-              </w:tabs>
-              <w:contextualSpacing/>
-              <w:rPr>
-                <w:rFonts w:ascii="Times New Roman" w:hAnsi="Times New Roman" w:cs="Times New Roman"/>
-                <w:sz w:val="24"/>
-                <w:szCs w:val="24"/>
-              </w:rPr>
-            </w:pPr>
-            <w:r>
-              <w:rPr>
-                <w:rFonts w:ascii="Times New Roman" w:hAnsi="Times New Roman" w:cs="Times New Roman"/>
-                <w:sz w:val="24"/>
-                <w:szCs w:val="24"/>
-              </w:rPr>
-              <w:t>Load Order</w:t>
             </w:r>
           </w:p>
         </w:tc>
@@ -2034,16 +1921,14 @@
                 <w:szCs w:val="24"/>
               </w:rPr>
             </w:pPr>
-            <w:proofErr w:type="spellStart"/>
-            <w:r>
-              <w:rPr>
-                <w:rFonts w:ascii="Times New Roman" w:hAnsi="Times New Roman" w:cs="Times New Roman"/>
-                <w:sz w:val="24"/>
-                <w:szCs w:val="24"/>
-              </w:rPr>
-              <w:t>NewOrderButton</w:t>
-            </w:r>
-            <w:proofErr w:type="spellEnd"/>
+            <w:r>
+              <w:rPr>
+                <w:rFonts w:ascii="Times New Roman" w:hAnsi="Times New Roman" w:cs="Times New Roman"/>
+                <w:sz w:val="24"/>
+                <w:szCs w:val="24"/>
+              </w:rPr>
+              <w:t>LoadOrderButton</w:t>
+            </w:r>
           </w:p>
         </w:tc>
         <w:tc>
@@ -2094,7 +1979,7 @@
                 <w:sz w:val="24"/>
                 <w:szCs w:val="24"/>
               </w:rPr>
-              <w:t>New Order</w:t>
+              <w:t>Load Order</w:t>
             </w:r>
           </w:p>
         </w:tc>
@@ -2116,16 +2001,14 @@
                 <w:szCs w:val="24"/>
               </w:rPr>
             </w:pPr>
-            <w:proofErr w:type="spellStart"/>
-            <w:r>
-              <w:rPr>
-                <w:rFonts w:ascii="Times New Roman" w:hAnsi="Times New Roman" w:cs="Times New Roman"/>
-                <w:sz w:val="24"/>
-                <w:szCs w:val="24"/>
-              </w:rPr>
-              <w:t>ExitButton</w:t>
-            </w:r>
-            <w:proofErr w:type="spellEnd"/>
+            <w:r>
+              <w:rPr>
+                <w:rFonts w:ascii="Times New Roman" w:hAnsi="Times New Roman" w:cs="Times New Roman"/>
+                <w:sz w:val="24"/>
+                <w:szCs w:val="24"/>
+              </w:rPr>
+              <w:t>NewOrderButton</w:t>
+            </w:r>
           </w:p>
         </w:tc>
         <w:tc>
@@ -2176,7 +2059,7 @@
                 <w:sz w:val="24"/>
                 <w:szCs w:val="24"/>
               </w:rPr>
-              <w:t>Exit</w:t>
+              <w:t>New Order</w:t>
             </w:r>
           </w:p>
         </w:tc>
@@ -2198,6 +2081,14 @@
                 <w:szCs w:val="24"/>
               </w:rPr>
             </w:pPr>
+            <w:r>
+              <w:rPr>
+                <w:rFonts w:ascii="Times New Roman" w:hAnsi="Times New Roman" w:cs="Times New Roman"/>
+                <w:sz w:val="24"/>
+                <w:szCs w:val="24"/>
+              </w:rPr>
+              <w:t>ExitButton</w:t>
+            </w:r>
           </w:p>
         </w:tc>
         <w:tc>
@@ -2216,6 +2107,14 @@
                 <w:szCs w:val="24"/>
               </w:rPr>
             </w:pPr>
+            <w:r>
+              <w:rPr>
+                <w:rFonts w:ascii="Times New Roman" w:hAnsi="Times New Roman" w:cs="Times New Roman"/>
+                <w:sz w:val="24"/>
+                <w:szCs w:val="24"/>
+              </w:rPr>
+              <w:t>Text</w:t>
+            </w:r>
           </w:p>
         </w:tc>
         <w:tc>
@@ -2234,6 +2133,14 @@
                 <w:szCs w:val="24"/>
               </w:rPr>
             </w:pPr>
+            <w:r>
+              <w:rPr>
+                <w:rFonts w:ascii="Times New Roman" w:hAnsi="Times New Roman" w:cs="Times New Roman"/>
+                <w:sz w:val="24"/>
+                <w:szCs w:val="24"/>
+              </w:rPr>
+              <w:t>Exit</w:t>
+            </w:r>
           </w:p>
         </w:tc>
       </w:tr>
@@ -2310,6 +2217,14 @@
                 <w:szCs w:val="24"/>
               </w:rPr>
             </w:pPr>
+            <w:r>
+              <w:rPr>
+                <w:rFonts w:ascii="Times New Roman" w:hAnsi="Times New Roman" w:cs="Times New Roman"/>
+                <w:sz w:val="24"/>
+                <w:szCs w:val="24"/>
+              </w:rPr>
+              <w:t>SelectForm</w:t>
+            </w:r>
           </w:p>
         </w:tc>
         <w:tc>
@@ -2366,6 +2281,14 @@
                 <w:szCs w:val="24"/>
               </w:rPr>
             </w:pPr>
+            <w:r>
+              <w:rPr>
+                <w:rFonts w:ascii="Times New Roman" w:hAnsi="Times New Roman" w:cs="Times New Roman"/>
+                <w:sz w:val="24"/>
+                <w:szCs w:val="24"/>
+              </w:rPr>
+              <w:t>HardwarSelectLabel</w:t>
+            </w:r>
           </w:p>
         </w:tc>
         <w:tc>
@@ -2384,6 +2307,14 @@
                 <w:szCs w:val="24"/>
               </w:rPr>
             </w:pPr>
+            <w:r>
+              <w:rPr>
+                <w:rFonts w:ascii="Times New Roman" w:hAnsi="Times New Roman" w:cs="Times New Roman"/>
+                <w:sz w:val="24"/>
+                <w:szCs w:val="24"/>
+              </w:rPr>
+              <w:t>Text</w:t>
+            </w:r>
           </w:p>
         </w:tc>
         <w:tc>
@@ -2402,6 +2333,14 @@
                 <w:szCs w:val="24"/>
               </w:rPr>
             </w:pPr>
+            <w:r>
+              <w:rPr>
+                <w:rFonts w:ascii="Times New Roman" w:hAnsi="Times New Roman" w:cs="Times New Roman"/>
+                <w:sz w:val="24"/>
+                <w:szCs w:val="24"/>
+              </w:rPr>
+              <w:t>Please Choose a Model From Below</w:t>
+            </w:r>
           </w:p>
         </w:tc>
       </w:tr>
@@ -2440,6 +2379,14 @@
                 <w:szCs w:val="24"/>
               </w:rPr>
             </w:pPr>
+            <w:r>
+              <w:rPr>
+                <w:rFonts w:ascii="Times New Roman" w:hAnsi="Times New Roman" w:cs="Times New Roman"/>
+                <w:sz w:val="24"/>
+                <w:szCs w:val="24"/>
+              </w:rPr>
+              <w:t>Font</w:t>
+            </w:r>
           </w:p>
         </w:tc>
         <w:tc>
@@ -2458,6 +2405,1016 @@
                 <w:szCs w:val="24"/>
               </w:rPr>
             </w:pPr>
+            <w:r>
+              <w:rPr>
+                <w:rFonts w:ascii="Times New Roman" w:hAnsi="Times New Roman" w:cs="Times New Roman"/>
+                <w:sz w:val="24"/>
+                <w:szCs w:val="24"/>
+              </w:rPr>
+              <w:t>Microsoft Sans Serif, 16.2pt</w:t>
+            </w:r>
+          </w:p>
+        </w:tc>
+      </w:tr>
+      <w:tr>
+        <w:tc>
+          <w:tcPr>
+            <w:tcW w:w="2706" w:type="dxa"/>
+          </w:tcPr>
+          <w:p>
+            <w:pPr>
+              <w:tabs>
+                <w:tab w:val="left" w:pos="8250"/>
+              </w:tabs>
+              <w:contextualSpacing/>
+              <w:rPr>
+                <w:rFonts w:ascii="Times New Roman" w:hAnsi="Times New Roman" w:cs="Times New Roman"/>
+                <w:sz w:val="24"/>
+                <w:szCs w:val="24"/>
+              </w:rPr>
+            </w:pPr>
+            <w:r>
+              <w:rPr>
+                <w:rFonts w:ascii="Times New Roman" w:hAnsi="Times New Roman" w:cs="Times New Roman"/>
+                <w:sz w:val="24"/>
+                <w:szCs w:val="24"/>
+              </w:rPr>
+              <w:t>SelectionDataGridView</w:t>
+            </w:r>
+          </w:p>
+        </w:tc>
+        <w:tc>
+          <w:tcPr>
+            <w:tcW w:w="1863" w:type="dxa"/>
+          </w:tcPr>
+          <w:p>
+            <w:pPr>
+              <w:tabs>
+                <w:tab w:val="left" w:pos="8250"/>
+              </w:tabs>
+              <w:contextualSpacing/>
+              <w:rPr>
+                <w:rFonts w:ascii="Times New Roman" w:hAnsi="Times New Roman" w:cs="Times New Roman"/>
+                <w:sz w:val="24"/>
+                <w:szCs w:val="24"/>
+              </w:rPr>
+            </w:pPr>
+            <w:r>
+              <w:rPr>
+                <w:rFonts w:ascii="Times New Roman" w:hAnsi="Times New Roman" w:cs="Times New Roman"/>
+                <w:sz w:val="24"/>
+                <w:szCs w:val="24"/>
+              </w:rPr>
+              <w:t>ReadOnly</w:t>
+            </w:r>
+          </w:p>
+        </w:tc>
+        <w:tc>
+          <w:tcPr>
+            <w:tcW w:w="4781" w:type="dxa"/>
+          </w:tcPr>
+          <w:p>
+            <w:pPr>
+              <w:tabs>
+                <w:tab w:val="left" w:pos="8250"/>
+              </w:tabs>
+              <w:contextualSpacing/>
+              <w:rPr>
+                <w:rFonts w:ascii="Times New Roman" w:hAnsi="Times New Roman" w:cs="Times New Roman"/>
+                <w:sz w:val="24"/>
+                <w:szCs w:val="24"/>
+              </w:rPr>
+            </w:pPr>
+            <w:r>
+              <w:rPr>
+                <w:rFonts w:ascii="Times New Roman" w:hAnsi="Times New Roman" w:cs="Times New Roman"/>
+                <w:sz w:val="24"/>
+                <w:szCs w:val="24"/>
+              </w:rPr>
+              <w:t>True</w:t>
+            </w:r>
+            <w:bookmarkStart w:id="2" w:name="_GoBack"/>
+            <w:bookmarkEnd w:id="2"/>
+          </w:p>
+        </w:tc>
+      </w:tr>
+      <w:tr>
+        <w:tc>
+          <w:tcPr>
+            <w:tcW w:w="2706" w:type="dxa"/>
+          </w:tcPr>
+          <w:p>
+            <w:pPr>
+              <w:tabs>
+                <w:tab w:val="left" w:pos="8250"/>
+              </w:tabs>
+              <w:contextualSpacing/>
+              <w:rPr>
+                <w:rFonts w:ascii="Times New Roman" w:hAnsi="Times New Roman" w:cs="Times New Roman"/>
+                <w:sz w:val="24"/>
+                <w:szCs w:val="24"/>
+              </w:rPr>
+            </w:pPr>
+          </w:p>
+        </w:tc>
+        <w:tc>
+          <w:tcPr>
+            <w:tcW w:w="1863" w:type="dxa"/>
+          </w:tcPr>
+          <w:p>
+            <w:pPr>
+              <w:tabs>
+                <w:tab w:val="left" w:pos="8250"/>
+              </w:tabs>
+              <w:contextualSpacing/>
+              <w:rPr>
+                <w:rFonts w:ascii="Times New Roman" w:hAnsi="Times New Roman" w:cs="Times New Roman"/>
+                <w:sz w:val="24"/>
+                <w:szCs w:val="24"/>
+              </w:rPr>
+            </w:pPr>
+            <w:r>
+              <w:rPr>
+                <w:rFonts w:ascii="Times New Roman" w:hAnsi="Times New Roman" w:cs="Times New Roman"/>
+                <w:sz w:val="24"/>
+                <w:szCs w:val="24"/>
+              </w:rPr>
+              <w:t>SelectionMode</w:t>
+            </w:r>
+          </w:p>
+        </w:tc>
+        <w:tc>
+          <w:tcPr>
+            <w:tcW w:w="4781" w:type="dxa"/>
+          </w:tcPr>
+          <w:p>
+            <w:pPr>
+              <w:tabs>
+                <w:tab w:val="left" w:pos="8250"/>
+              </w:tabs>
+              <w:contextualSpacing/>
+              <w:rPr>
+                <w:rFonts w:ascii="Times New Roman" w:hAnsi="Times New Roman" w:cs="Times New Roman"/>
+                <w:sz w:val="24"/>
+                <w:szCs w:val="24"/>
+              </w:rPr>
+            </w:pPr>
+            <w:r>
+              <w:rPr>
+                <w:rFonts w:ascii="Times New Roman" w:hAnsi="Times New Roman" w:cs="Times New Roman"/>
+                <w:sz w:val="24"/>
+                <w:szCs w:val="24"/>
+              </w:rPr>
+              <w:t>FullRowSelect</w:t>
+            </w:r>
+          </w:p>
+        </w:tc>
+      </w:tr>
+      <w:tr>
+        <w:tc>
+          <w:tcPr>
+            <w:tcW w:w="2706" w:type="dxa"/>
+          </w:tcPr>
+          <w:p>
+            <w:pPr>
+              <w:tabs>
+                <w:tab w:val="left" w:pos="8250"/>
+              </w:tabs>
+              <w:contextualSpacing/>
+              <w:rPr>
+                <w:rFonts w:ascii="Times New Roman" w:hAnsi="Times New Roman" w:cs="Times New Roman"/>
+                <w:sz w:val="24"/>
+                <w:szCs w:val="24"/>
+              </w:rPr>
+            </w:pPr>
+            <w:r>
+              <w:rPr>
+                <w:rFonts w:ascii="Times New Roman" w:hAnsi="Times New Roman" w:cs="Times New Roman"/>
+                <w:sz w:val="24"/>
+                <w:szCs w:val="24"/>
+              </w:rPr>
+              <w:t>ModelChoosenLabel</w:t>
+            </w:r>
+          </w:p>
+        </w:tc>
+        <w:tc>
+          <w:tcPr>
+            <w:tcW w:w="1863" w:type="dxa"/>
+          </w:tcPr>
+          <w:p>
+            <w:pPr>
+              <w:tabs>
+                <w:tab w:val="left" w:pos="8250"/>
+              </w:tabs>
+              <w:contextualSpacing/>
+              <w:rPr>
+                <w:rFonts w:ascii="Times New Roman" w:hAnsi="Times New Roman" w:cs="Times New Roman"/>
+                <w:sz w:val="24"/>
+                <w:szCs w:val="24"/>
+              </w:rPr>
+            </w:pPr>
+          </w:p>
+        </w:tc>
+        <w:tc>
+          <w:tcPr>
+            <w:tcW w:w="4781" w:type="dxa"/>
+          </w:tcPr>
+          <w:p>
+            <w:pPr>
+              <w:tabs>
+                <w:tab w:val="left" w:pos="8250"/>
+              </w:tabs>
+              <w:contextualSpacing/>
+              <w:rPr>
+                <w:rFonts w:ascii="Times New Roman" w:hAnsi="Times New Roman" w:cs="Times New Roman"/>
+                <w:sz w:val="24"/>
+                <w:szCs w:val="24"/>
+              </w:rPr>
+            </w:pPr>
+          </w:p>
+        </w:tc>
+      </w:tr>
+      <w:tr>
+        <w:tc>
+          <w:tcPr>
+            <w:tcW w:w="2706" w:type="dxa"/>
+          </w:tcPr>
+          <w:p>
+            <w:pPr>
+              <w:tabs>
+                <w:tab w:val="left" w:pos="8250"/>
+              </w:tabs>
+              <w:contextualSpacing/>
+              <w:rPr>
+                <w:rFonts w:ascii="Times New Roman" w:hAnsi="Times New Roman" w:cs="Times New Roman"/>
+                <w:sz w:val="24"/>
+                <w:szCs w:val="24"/>
+              </w:rPr>
+            </w:pPr>
+          </w:p>
+        </w:tc>
+        <w:tc>
+          <w:tcPr>
+            <w:tcW w:w="1863" w:type="dxa"/>
+          </w:tcPr>
+          <w:p>
+            <w:pPr>
+              <w:tabs>
+                <w:tab w:val="left" w:pos="8250"/>
+              </w:tabs>
+              <w:contextualSpacing/>
+              <w:rPr>
+                <w:rFonts w:ascii="Times New Roman" w:hAnsi="Times New Roman" w:cs="Times New Roman"/>
+                <w:sz w:val="24"/>
+                <w:szCs w:val="24"/>
+              </w:rPr>
+            </w:pPr>
+            <w:r>
+              <w:rPr>
+                <w:rFonts w:ascii="Times New Roman" w:hAnsi="Times New Roman" w:cs="Times New Roman"/>
+                <w:sz w:val="24"/>
+                <w:szCs w:val="24"/>
+              </w:rPr>
+              <w:t>Text</w:t>
+            </w:r>
+          </w:p>
+        </w:tc>
+        <w:tc>
+          <w:tcPr>
+            <w:tcW w:w="4781" w:type="dxa"/>
+          </w:tcPr>
+          <w:p>
+            <w:pPr>
+              <w:tabs>
+                <w:tab w:val="left" w:pos="8250"/>
+              </w:tabs>
+              <w:contextualSpacing/>
+              <w:rPr>
+                <w:rFonts w:ascii="Times New Roman" w:hAnsi="Times New Roman" w:cs="Times New Roman"/>
+                <w:sz w:val="24"/>
+                <w:szCs w:val="24"/>
+              </w:rPr>
+            </w:pPr>
+            <w:r>
+              <w:rPr>
+                <w:rFonts w:ascii="Times New Roman" w:hAnsi="Times New Roman" w:cs="Times New Roman"/>
+                <w:sz w:val="24"/>
+                <w:szCs w:val="24"/>
+              </w:rPr>
+              <w:t>Please Choose a Model From Below</w:t>
+            </w:r>
+          </w:p>
+        </w:tc>
+      </w:tr>
+      <w:tr>
+        <w:tc>
+          <w:tcPr>
+            <w:tcW w:w="2706" w:type="dxa"/>
+          </w:tcPr>
+          <w:p>
+            <w:pPr>
+              <w:tabs>
+                <w:tab w:val="left" w:pos="8250"/>
+              </w:tabs>
+              <w:contextualSpacing/>
+              <w:rPr>
+                <w:rFonts w:ascii="Times New Roman" w:hAnsi="Times New Roman" w:cs="Times New Roman"/>
+                <w:sz w:val="24"/>
+                <w:szCs w:val="24"/>
+              </w:rPr>
+            </w:pPr>
+          </w:p>
+        </w:tc>
+        <w:tc>
+          <w:tcPr>
+            <w:tcW w:w="1863" w:type="dxa"/>
+          </w:tcPr>
+          <w:p>
+            <w:pPr>
+              <w:tabs>
+                <w:tab w:val="left" w:pos="8250"/>
+              </w:tabs>
+              <w:contextualSpacing/>
+              <w:rPr>
+                <w:rFonts w:ascii="Times New Roman" w:hAnsi="Times New Roman" w:cs="Times New Roman"/>
+                <w:sz w:val="24"/>
+                <w:szCs w:val="24"/>
+              </w:rPr>
+            </w:pPr>
+            <w:r>
+              <w:rPr>
+                <w:rFonts w:ascii="Times New Roman" w:hAnsi="Times New Roman" w:cs="Times New Roman"/>
+                <w:sz w:val="24"/>
+                <w:szCs w:val="24"/>
+              </w:rPr>
+              <w:t>Font</w:t>
+            </w:r>
+          </w:p>
+        </w:tc>
+        <w:tc>
+          <w:tcPr>
+            <w:tcW w:w="4781" w:type="dxa"/>
+          </w:tcPr>
+          <w:p>
+            <w:pPr>
+              <w:tabs>
+                <w:tab w:val="left" w:pos="8250"/>
+              </w:tabs>
+              <w:contextualSpacing/>
+              <w:rPr>
+                <w:rFonts w:ascii="Times New Roman" w:hAnsi="Times New Roman" w:cs="Times New Roman"/>
+                <w:sz w:val="24"/>
+                <w:szCs w:val="24"/>
+              </w:rPr>
+            </w:pPr>
+            <w:r>
+              <w:rPr>
+                <w:rFonts w:ascii="Times New Roman" w:hAnsi="Times New Roman" w:cs="Times New Roman"/>
+                <w:sz w:val="24"/>
+                <w:szCs w:val="24"/>
+              </w:rPr>
+              <w:t>Microsoft Sans Serif, 16.2pt</w:t>
+            </w:r>
+          </w:p>
+        </w:tc>
+      </w:tr>
+      <w:tr>
+        <w:tc>
+          <w:tcPr>
+            <w:tcW w:w="2706" w:type="dxa"/>
+          </w:tcPr>
+          <w:p>
+            <w:pPr>
+              <w:tabs>
+                <w:tab w:val="left" w:pos="8250"/>
+              </w:tabs>
+              <w:contextualSpacing/>
+              <w:rPr>
+                <w:rFonts w:ascii="Times New Roman" w:hAnsi="Times New Roman" w:cs="Times New Roman"/>
+                <w:sz w:val="24"/>
+                <w:szCs w:val="24"/>
+              </w:rPr>
+            </w:pPr>
+          </w:p>
+        </w:tc>
+        <w:tc>
+          <w:tcPr>
+            <w:tcW w:w="1863" w:type="dxa"/>
+          </w:tcPr>
+          <w:p>
+            <w:pPr>
+              <w:tabs>
+                <w:tab w:val="left" w:pos="8250"/>
+              </w:tabs>
+              <w:contextualSpacing/>
+              <w:rPr>
+                <w:rFonts w:ascii="Times New Roman" w:hAnsi="Times New Roman" w:cs="Times New Roman"/>
+                <w:sz w:val="24"/>
+                <w:szCs w:val="24"/>
+              </w:rPr>
+            </w:pPr>
+          </w:p>
+        </w:tc>
+        <w:tc>
+          <w:tcPr>
+            <w:tcW w:w="4781" w:type="dxa"/>
+          </w:tcPr>
+          <w:p>
+            <w:pPr>
+              <w:tabs>
+                <w:tab w:val="left" w:pos="8250"/>
+              </w:tabs>
+              <w:contextualSpacing/>
+              <w:rPr>
+                <w:rFonts w:ascii="Times New Roman" w:hAnsi="Times New Roman" w:cs="Times New Roman"/>
+                <w:sz w:val="24"/>
+                <w:szCs w:val="24"/>
+              </w:rPr>
+            </w:pPr>
+          </w:p>
+        </w:tc>
+      </w:tr>
+      <w:tr>
+        <w:tc>
+          <w:tcPr>
+            <w:tcW w:w="2706" w:type="dxa"/>
+          </w:tcPr>
+          <w:p>
+            <w:pPr>
+              <w:tabs>
+                <w:tab w:val="left" w:pos="8250"/>
+              </w:tabs>
+              <w:contextualSpacing/>
+              <w:rPr>
+                <w:rFonts w:ascii="Times New Roman" w:hAnsi="Times New Roman" w:cs="Times New Roman"/>
+                <w:sz w:val="24"/>
+                <w:szCs w:val="24"/>
+              </w:rPr>
+            </w:pPr>
+            <w:r>
+              <w:rPr>
+                <w:rFonts w:ascii="Times New Roman" w:hAnsi="Times New Roman" w:cs="Times New Roman"/>
+                <w:sz w:val="24"/>
+                <w:szCs w:val="24"/>
+              </w:rPr>
+              <w:t>ModelChoosenTextBox</w:t>
+            </w:r>
+          </w:p>
+        </w:tc>
+        <w:tc>
+          <w:tcPr>
+            <w:tcW w:w="1863" w:type="dxa"/>
+          </w:tcPr>
+          <w:p>
+            <w:pPr>
+              <w:tabs>
+                <w:tab w:val="left" w:pos="8250"/>
+              </w:tabs>
+              <w:contextualSpacing/>
+              <w:rPr>
+                <w:rFonts w:ascii="Times New Roman" w:hAnsi="Times New Roman" w:cs="Times New Roman"/>
+                <w:sz w:val="24"/>
+                <w:szCs w:val="24"/>
+              </w:rPr>
+            </w:pPr>
+            <w:r>
+              <w:rPr>
+                <w:rFonts w:ascii="Times New Roman" w:hAnsi="Times New Roman" w:cs="Times New Roman"/>
+                <w:sz w:val="24"/>
+                <w:szCs w:val="24"/>
+              </w:rPr>
+              <w:t>Text</w:t>
+            </w:r>
+          </w:p>
+        </w:tc>
+        <w:tc>
+          <w:tcPr>
+            <w:tcW w:w="4781" w:type="dxa"/>
+          </w:tcPr>
+          <w:p>
+            <w:pPr>
+              <w:tabs>
+                <w:tab w:val="left" w:pos="8250"/>
+              </w:tabs>
+              <w:contextualSpacing/>
+              <w:rPr>
+                <w:rFonts w:ascii="Times New Roman" w:hAnsi="Times New Roman" w:cs="Times New Roman"/>
+                <w:sz w:val="24"/>
+                <w:szCs w:val="24"/>
+              </w:rPr>
+            </w:pPr>
+            <w:r>
+              <w:rPr>
+                <w:rFonts w:ascii="Times New Roman" w:hAnsi="Times New Roman" w:cs="Times New Roman"/>
+                <w:sz w:val="24"/>
+                <w:szCs w:val="24"/>
+              </w:rPr>
+              <w:t>Please Choose a Model From Below</w:t>
+            </w:r>
+          </w:p>
+        </w:tc>
+      </w:tr>
+      <w:tr>
+        <w:tc>
+          <w:tcPr>
+            <w:tcW w:w="2706" w:type="dxa"/>
+          </w:tcPr>
+          <w:p>
+            <w:pPr>
+              <w:tabs>
+                <w:tab w:val="left" w:pos="8250"/>
+              </w:tabs>
+              <w:contextualSpacing/>
+              <w:rPr>
+                <w:rFonts w:ascii="Times New Roman" w:hAnsi="Times New Roman" w:cs="Times New Roman"/>
+                <w:sz w:val="24"/>
+                <w:szCs w:val="24"/>
+              </w:rPr>
+            </w:pPr>
+          </w:p>
+        </w:tc>
+        <w:tc>
+          <w:tcPr>
+            <w:tcW w:w="1863" w:type="dxa"/>
+          </w:tcPr>
+          <w:p>
+            <w:pPr>
+              <w:tabs>
+                <w:tab w:val="left" w:pos="8250"/>
+              </w:tabs>
+              <w:contextualSpacing/>
+              <w:rPr>
+                <w:rFonts w:ascii="Times New Roman" w:hAnsi="Times New Roman" w:cs="Times New Roman"/>
+                <w:sz w:val="24"/>
+                <w:szCs w:val="24"/>
+              </w:rPr>
+            </w:pPr>
+            <w:r>
+              <w:rPr>
+                <w:rFonts w:ascii="Times New Roman" w:hAnsi="Times New Roman" w:cs="Times New Roman"/>
+                <w:sz w:val="24"/>
+                <w:szCs w:val="24"/>
+              </w:rPr>
+              <w:t>Font</w:t>
+            </w:r>
+          </w:p>
+        </w:tc>
+        <w:tc>
+          <w:tcPr>
+            <w:tcW w:w="4781" w:type="dxa"/>
+          </w:tcPr>
+          <w:p>
+            <w:pPr>
+              <w:tabs>
+                <w:tab w:val="left" w:pos="8250"/>
+              </w:tabs>
+              <w:contextualSpacing/>
+              <w:rPr>
+                <w:rFonts w:ascii="Times New Roman" w:hAnsi="Times New Roman" w:cs="Times New Roman"/>
+                <w:sz w:val="24"/>
+                <w:szCs w:val="24"/>
+              </w:rPr>
+            </w:pPr>
+            <w:r>
+              <w:rPr>
+                <w:rFonts w:ascii="Times New Roman" w:hAnsi="Times New Roman" w:cs="Times New Roman"/>
+                <w:sz w:val="24"/>
+                <w:szCs w:val="24"/>
+              </w:rPr>
+              <w:t>Microsoft Sans Serif, 16.2pt</w:t>
+            </w:r>
+          </w:p>
+        </w:tc>
+      </w:tr>
+      <w:tr>
+        <w:tc>
+          <w:tcPr>
+            <w:tcW w:w="2706" w:type="dxa"/>
+          </w:tcPr>
+          <w:p>
+            <w:pPr>
+              <w:tabs>
+                <w:tab w:val="left" w:pos="8250"/>
+              </w:tabs>
+              <w:contextualSpacing/>
+              <w:rPr>
+                <w:rFonts w:ascii="Times New Roman" w:hAnsi="Times New Roman" w:cs="Times New Roman"/>
+                <w:sz w:val="24"/>
+                <w:szCs w:val="24"/>
+              </w:rPr>
+            </w:pPr>
+          </w:p>
+        </w:tc>
+        <w:tc>
+          <w:tcPr>
+            <w:tcW w:w="1863" w:type="dxa"/>
+          </w:tcPr>
+          <w:p>
+            <w:pPr>
+              <w:tabs>
+                <w:tab w:val="left" w:pos="8250"/>
+              </w:tabs>
+              <w:contextualSpacing/>
+              <w:rPr>
+                <w:rFonts w:ascii="Times New Roman" w:hAnsi="Times New Roman" w:cs="Times New Roman"/>
+                <w:sz w:val="24"/>
+                <w:szCs w:val="24"/>
+              </w:rPr>
+            </w:pPr>
+            <w:r>
+              <w:rPr>
+                <w:rFonts w:ascii="Times New Roman" w:hAnsi="Times New Roman" w:cs="Times New Roman"/>
+                <w:sz w:val="24"/>
+                <w:szCs w:val="24"/>
+              </w:rPr>
+              <w:t>ReadOnly</w:t>
+            </w:r>
+          </w:p>
+        </w:tc>
+        <w:tc>
+          <w:tcPr>
+            <w:tcW w:w="4781" w:type="dxa"/>
+          </w:tcPr>
+          <w:p>
+            <w:pPr>
+              <w:tabs>
+                <w:tab w:val="left" w:pos="8250"/>
+              </w:tabs>
+              <w:contextualSpacing/>
+              <w:rPr>
+                <w:rFonts w:ascii="Times New Roman" w:hAnsi="Times New Roman" w:cs="Times New Roman"/>
+                <w:sz w:val="24"/>
+                <w:szCs w:val="24"/>
+              </w:rPr>
+            </w:pPr>
+            <w:r>
+              <w:rPr>
+                <w:rFonts w:ascii="Times New Roman" w:hAnsi="Times New Roman" w:cs="Times New Roman"/>
+                <w:sz w:val="24"/>
+                <w:szCs w:val="24"/>
+              </w:rPr>
+              <w:t>True</w:t>
+            </w:r>
+          </w:p>
+        </w:tc>
+      </w:tr>
+      <w:tr>
+        <w:tc>
+          <w:tcPr>
+            <w:tcW w:w="2706" w:type="dxa"/>
+          </w:tcPr>
+          <w:p>
+            <w:pPr>
+              <w:tabs>
+                <w:tab w:val="left" w:pos="8250"/>
+              </w:tabs>
+              <w:contextualSpacing/>
+              <w:rPr>
+                <w:rFonts w:ascii="Times New Roman" w:hAnsi="Times New Roman" w:cs="Times New Roman"/>
+                <w:sz w:val="24"/>
+                <w:szCs w:val="24"/>
+              </w:rPr>
+            </w:pPr>
+          </w:p>
+        </w:tc>
+        <w:tc>
+          <w:tcPr>
+            <w:tcW w:w="1863" w:type="dxa"/>
+          </w:tcPr>
+          <w:p>
+            <w:pPr>
+              <w:tabs>
+                <w:tab w:val="left" w:pos="8250"/>
+              </w:tabs>
+              <w:contextualSpacing/>
+              <w:rPr>
+                <w:rFonts w:ascii="Times New Roman" w:hAnsi="Times New Roman" w:cs="Times New Roman"/>
+                <w:sz w:val="24"/>
+                <w:szCs w:val="24"/>
+              </w:rPr>
+            </w:pPr>
+          </w:p>
+        </w:tc>
+        <w:tc>
+          <w:tcPr>
+            <w:tcW w:w="4781" w:type="dxa"/>
+          </w:tcPr>
+          <w:p>
+            <w:pPr>
+              <w:tabs>
+                <w:tab w:val="left" w:pos="8250"/>
+              </w:tabs>
+              <w:contextualSpacing/>
+              <w:rPr>
+                <w:rFonts w:ascii="Times New Roman" w:hAnsi="Times New Roman" w:cs="Times New Roman"/>
+                <w:sz w:val="24"/>
+                <w:szCs w:val="24"/>
+              </w:rPr>
+            </w:pPr>
+          </w:p>
+        </w:tc>
+      </w:tr>
+      <w:tr>
+        <w:tc>
+          <w:tcPr>
+            <w:tcW w:w="2706" w:type="dxa"/>
+          </w:tcPr>
+          <w:p>
+            <w:pPr>
+              <w:tabs>
+                <w:tab w:val="left" w:pos="8250"/>
+              </w:tabs>
+              <w:contextualSpacing/>
+              <w:rPr>
+                <w:rFonts w:ascii="Times New Roman" w:hAnsi="Times New Roman" w:cs="Times New Roman"/>
+                <w:sz w:val="24"/>
+                <w:szCs w:val="24"/>
+              </w:rPr>
+            </w:pPr>
+            <w:r>
+              <w:rPr>
+                <w:rFonts w:ascii="Times New Roman" w:hAnsi="Times New Roman" w:cs="Times New Roman"/>
+                <w:sz w:val="24"/>
+                <w:szCs w:val="24"/>
+              </w:rPr>
+              <w:t>NextButton</w:t>
+            </w:r>
+          </w:p>
+        </w:tc>
+        <w:tc>
+          <w:tcPr>
+            <w:tcW w:w="1863" w:type="dxa"/>
+          </w:tcPr>
+          <w:p>
+            <w:pPr>
+              <w:tabs>
+                <w:tab w:val="left" w:pos="8250"/>
+              </w:tabs>
+              <w:contextualSpacing/>
+              <w:rPr>
+                <w:rFonts w:ascii="Times New Roman" w:hAnsi="Times New Roman" w:cs="Times New Roman"/>
+                <w:sz w:val="24"/>
+                <w:szCs w:val="24"/>
+              </w:rPr>
+            </w:pPr>
+            <w:r>
+              <w:rPr>
+                <w:rFonts w:ascii="Times New Roman" w:hAnsi="Times New Roman" w:cs="Times New Roman"/>
+                <w:sz w:val="24"/>
+                <w:szCs w:val="24"/>
+              </w:rPr>
+              <w:t>Text</w:t>
+            </w:r>
+          </w:p>
+        </w:tc>
+        <w:tc>
+          <w:tcPr>
+            <w:tcW w:w="4781" w:type="dxa"/>
+          </w:tcPr>
+          <w:p>
+            <w:pPr>
+              <w:tabs>
+                <w:tab w:val="left" w:pos="8250"/>
+              </w:tabs>
+              <w:contextualSpacing/>
+              <w:rPr>
+                <w:rFonts w:ascii="Times New Roman" w:hAnsi="Times New Roman" w:cs="Times New Roman"/>
+                <w:sz w:val="24"/>
+                <w:szCs w:val="24"/>
+              </w:rPr>
+            </w:pPr>
+            <w:r>
+              <w:rPr>
+                <w:rFonts w:ascii="Times New Roman" w:hAnsi="Times New Roman" w:cs="Times New Roman"/>
+                <w:sz w:val="24"/>
+                <w:szCs w:val="24"/>
+              </w:rPr>
+              <w:t>&amp;Next</w:t>
+            </w:r>
+          </w:p>
+        </w:tc>
+      </w:tr>
+      <w:tr>
+        <w:tc>
+          <w:tcPr>
+            <w:tcW w:w="2706" w:type="dxa"/>
+          </w:tcPr>
+          <w:p>
+            <w:pPr>
+              <w:tabs>
+                <w:tab w:val="left" w:pos="8250"/>
+              </w:tabs>
+              <w:contextualSpacing/>
+              <w:rPr>
+                <w:rFonts w:ascii="Times New Roman" w:hAnsi="Times New Roman" w:cs="Times New Roman"/>
+                <w:sz w:val="24"/>
+                <w:szCs w:val="24"/>
+              </w:rPr>
+            </w:pPr>
+          </w:p>
+        </w:tc>
+        <w:tc>
+          <w:tcPr>
+            <w:tcW w:w="1863" w:type="dxa"/>
+          </w:tcPr>
+          <w:p>
+            <w:pPr>
+              <w:tabs>
+                <w:tab w:val="left" w:pos="8250"/>
+              </w:tabs>
+              <w:contextualSpacing/>
+              <w:rPr>
+                <w:rFonts w:ascii="Times New Roman" w:hAnsi="Times New Roman" w:cs="Times New Roman"/>
+                <w:sz w:val="24"/>
+                <w:szCs w:val="24"/>
+              </w:rPr>
+            </w:pPr>
+            <w:r>
+              <w:rPr>
+                <w:rFonts w:ascii="Times New Roman" w:hAnsi="Times New Roman" w:cs="Times New Roman"/>
+                <w:sz w:val="24"/>
+                <w:szCs w:val="24"/>
+              </w:rPr>
+              <w:t>Font</w:t>
+            </w:r>
+          </w:p>
+        </w:tc>
+        <w:tc>
+          <w:tcPr>
+            <w:tcW w:w="4781" w:type="dxa"/>
+          </w:tcPr>
+          <w:p>
+            <w:pPr>
+              <w:tabs>
+                <w:tab w:val="left" w:pos="8250"/>
+              </w:tabs>
+              <w:contextualSpacing/>
+              <w:rPr>
+                <w:rFonts w:ascii="Times New Roman" w:hAnsi="Times New Roman" w:cs="Times New Roman"/>
+                <w:sz w:val="24"/>
+                <w:szCs w:val="24"/>
+              </w:rPr>
+            </w:pPr>
+            <w:r>
+              <w:rPr>
+                <w:rFonts w:ascii="Times New Roman" w:hAnsi="Times New Roman" w:cs="Times New Roman"/>
+                <w:sz w:val="24"/>
+                <w:szCs w:val="24"/>
+              </w:rPr>
+              <w:t>Microsoft Sans Serif, 16.2pt</w:t>
+            </w:r>
+          </w:p>
+        </w:tc>
+      </w:tr>
+      <w:tr>
+        <w:tc>
+          <w:tcPr>
+            <w:tcW w:w="2706" w:type="dxa"/>
+          </w:tcPr>
+          <w:p>
+            <w:pPr>
+              <w:tabs>
+                <w:tab w:val="left" w:pos="8250"/>
+              </w:tabs>
+              <w:contextualSpacing/>
+              <w:rPr>
+                <w:rFonts w:ascii="Times New Roman" w:hAnsi="Times New Roman" w:cs="Times New Roman"/>
+                <w:sz w:val="24"/>
+                <w:szCs w:val="24"/>
+              </w:rPr>
+            </w:pPr>
+            <w:r>
+              <w:rPr>
+                <w:rFonts w:ascii="Times New Roman" w:hAnsi="Times New Roman" w:cs="Times New Roman"/>
+                <w:sz w:val="24"/>
+                <w:szCs w:val="24"/>
+              </w:rPr>
+              <w:t>CancelButton</w:t>
+            </w:r>
+          </w:p>
+        </w:tc>
+        <w:tc>
+          <w:tcPr>
+            <w:tcW w:w="1863" w:type="dxa"/>
+          </w:tcPr>
+          <w:p>
+            <w:pPr>
+              <w:tabs>
+                <w:tab w:val="left" w:pos="8250"/>
+              </w:tabs>
+              <w:contextualSpacing/>
+              <w:rPr>
+                <w:rFonts w:ascii="Times New Roman" w:hAnsi="Times New Roman" w:cs="Times New Roman"/>
+                <w:sz w:val="24"/>
+                <w:szCs w:val="24"/>
+              </w:rPr>
+            </w:pPr>
+            <w:r>
+              <w:rPr>
+                <w:rFonts w:ascii="Times New Roman" w:hAnsi="Times New Roman" w:cs="Times New Roman"/>
+                <w:sz w:val="24"/>
+                <w:szCs w:val="24"/>
+              </w:rPr>
+              <w:t>Text</w:t>
+            </w:r>
+          </w:p>
+        </w:tc>
+        <w:tc>
+          <w:tcPr>
+            <w:tcW w:w="4781" w:type="dxa"/>
+          </w:tcPr>
+          <w:p>
+            <w:pPr>
+              <w:tabs>
+                <w:tab w:val="left" w:pos="8250"/>
+              </w:tabs>
+              <w:contextualSpacing/>
+              <w:rPr>
+                <w:rFonts w:ascii="Times New Roman" w:hAnsi="Times New Roman" w:cs="Times New Roman"/>
+                <w:sz w:val="24"/>
+                <w:szCs w:val="24"/>
+              </w:rPr>
+            </w:pPr>
+            <w:r>
+              <w:rPr>
+                <w:rFonts w:ascii="Times New Roman" w:hAnsi="Times New Roman" w:cs="Times New Roman"/>
+                <w:sz w:val="24"/>
+                <w:szCs w:val="24"/>
+              </w:rPr>
+              <w:t>&amp;Cancel</w:t>
+            </w:r>
+          </w:p>
+        </w:tc>
+      </w:tr>
+      <w:tr>
+        <w:tc>
+          <w:tcPr>
+            <w:tcW w:w="2706" w:type="dxa"/>
+          </w:tcPr>
+          <w:p>
+            <w:pPr>
+              <w:tabs>
+                <w:tab w:val="left" w:pos="8250"/>
+              </w:tabs>
+              <w:contextualSpacing/>
+              <w:rPr>
+                <w:rFonts w:ascii="Times New Roman" w:hAnsi="Times New Roman" w:cs="Times New Roman"/>
+                <w:sz w:val="24"/>
+                <w:szCs w:val="24"/>
+              </w:rPr>
+            </w:pPr>
+          </w:p>
+        </w:tc>
+        <w:tc>
+          <w:tcPr>
+            <w:tcW w:w="1863" w:type="dxa"/>
+          </w:tcPr>
+          <w:p>
+            <w:pPr>
+              <w:tabs>
+                <w:tab w:val="left" w:pos="8250"/>
+              </w:tabs>
+              <w:contextualSpacing/>
+              <w:rPr>
+                <w:rFonts w:ascii="Times New Roman" w:hAnsi="Times New Roman" w:cs="Times New Roman"/>
+                <w:sz w:val="24"/>
+                <w:szCs w:val="24"/>
+              </w:rPr>
+            </w:pPr>
+            <w:r>
+              <w:rPr>
+                <w:rFonts w:ascii="Times New Roman" w:hAnsi="Times New Roman" w:cs="Times New Roman"/>
+                <w:sz w:val="24"/>
+                <w:szCs w:val="24"/>
+              </w:rPr>
+              <w:t>Font</w:t>
+            </w:r>
+          </w:p>
+        </w:tc>
+        <w:tc>
+          <w:tcPr>
+            <w:tcW w:w="4781" w:type="dxa"/>
+          </w:tcPr>
+          <w:p>
+            <w:pPr>
+              <w:tabs>
+                <w:tab w:val="left" w:pos="8250"/>
+              </w:tabs>
+              <w:contextualSpacing/>
+              <w:rPr>
+                <w:rFonts w:ascii="Times New Roman" w:hAnsi="Times New Roman" w:cs="Times New Roman"/>
+                <w:sz w:val="24"/>
+                <w:szCs w:val="24"/>
+              </w:rPr>
+            </w:pPr>
+            <w:r>
+              <w:rPr>
+                <w:rFonts w:ascii="Times New Roman" w:hAnsi="Times New Roman" w:cs="Times New Roman"/>
+                <w:sz w:val="24"/>
+                <w:szCs w:val="24"/>
+              </w:rPr>
+              <w:t>Microsoft Sans Serif, 16.2pt</w:t>
+            </w:r>
           </w:p>
         </w:tc>
       </w:tr>
@@ -4500,7 +5457,7 @@
 </file>
 
 <file path=customXml/itemProps1.xml><?xml version="1.0" encoding="utf-8"?>
-<ds:datastoreItem xmlns:ds="http://schemas.openxmlformats.org/officeDocument/2006/customXml" ds:itemID="{62F1E660-5588-4532-9A04-F636A2644A77}">
+<ds:datastoreItem xmlns:ds="http://schemas.openxmlformats.org/officeDocument/2006/customXml" ds:itemID="{B4F62DA5-5829-40FE-BF96-4A14D9D48870}">
   <ds:schemaRefs>
     <ds:schemaRef ds:uri="http://schemas.openxmlformats.org/officeDocument/2006/bibliography"/>
   </ds:schemaRefs>

</xml_diff>

<commit_message>
Finish tweeking form titles and icons
documentation finished as well
</commit_message>
<xml_diff>
--- a/Assignments/KevinKanAssignment4/KevinKanAssignment4ExternalDoc.docx
+++ b/Assignments/KevinKanAssignment4/KevinKanAssignment4ExternalDoc.docx
@@ -961,7 +961,7 @@
                 <w:noProof/>
                 <w:webHidden/>
               </w:rPr>
-              <w:t>2</w:t>
+              <w:t>4</w:t>
             </w:r>
             <w:r>
               <w:rPr>
@@ -1027,7 +1027,7 @@
                 <w:noProof/>
                 <w:webHidden/>
               </w:rPr>
-              <w:t>3</w:t>
+              <w:t>4</w:t>
             </w:r>
             <w:r>
               <w:rPr>
@@ -1161,6 +1161,23 @@
           <w:szCs w:val="24"/>
         </w:rPr>
       </w:pPr>
+      <w:r>
+        <w:rPr>
+          <w:rFonts w:ascii="Times New Roman" w:hAnsi="Times New Roman" w:cs="Times New Roman"/>
+          <w:sz w:val="24"/>
+          <w:szCs w:val="24"/>
+        </w:rPr>
+        <w:tab/>
+        <w:t>Note that in this case there are two pre-existing save files included in the project. They are named after the product id that was chosen in those files.</w:t>
+      </w:r>
+      <w:r>
+        <w:rPr>
+          <w:rFonts w:ascii="Times New Roman" w:hAnsi="Times New Roman" w:cs="Times New Roman"/>
+          <w:sz w:val="24"/>
+          <w:szCs w:val="24"/>
+        </w:rPr>
+        <w:t xml:space="preserve"> The collection of all data despite none use in the display was intentional as this allows for future expansion. </w:t>
+      </w:r>
     </w:p>
     <w:p>
       <w:pPr>
@@ -1191,6 +1208,513 @@
         <w:t>Wire Frame:</w:t>
       </w:r>
       <w:bookmarkEnd w:id="1"/>
+    </w:p>
+    <w:p>
+      <w:pPr>
+        <w:spacing w:after="0" w:line="240" w:lineRule="auto"/>
+        <w:contextualSpacing/>
+        <w:rPr>
+          <w:rFonts w:ascii="Times New Roman" w:hAnsi="Times New Roman" w:cs="Times New Roman"/>
+          <w:sz w:val="24"/>
+          <w:szCs w:val="24"/>
+        </w:rPr>
+      </w:pPr>
+      <w:r>
+        <w:rPr>
+          <w:rFonts w:ascii="Times New Roman" w:hAnsi="Times New Roman" w:cs="Times New Roman"/>
+          <w:sz w:val="24"/>
+          <w:szCs w:val="24"/>
+        </w:rPr>
+        <w:t>Splash Page:</w:t>
+      </w:r>
+    </w:p>
+    <w:p>
+      <w:pPr>
+        <w:spacing w:after="0" w:line="240" w:lineRule="auto"/>
+        <w:contextualSpacing/>
+      </w:pPr>
+      <w:r>
+        <w:rPr>
+          <w:rFonts w:ascii="Times New Roman" w:hAnsi="Times New Roman" w:cs="Times New Roman"/>
+          <w:b/>
+          <w:noProof/>
+          <w:sz w:val="24"/>
+          <w:szCs w:val="24"/>
+          <w:lang w:val="en-US"/>
+        </w:rPr>
+        <w:drawing>
+          <wp:inline distT="0" distB="0" distL="0" distR="0" wp14:anchorId="5F43DEC2" wp14:editId="49C5A5DF">
+            <wp:extent cx="5943600" cy="4582160"/>
+            <wp:effectExtent l="0" t="0" r="0" b="0"/>
+            <wp:docPr id="6" name="Picture 6"/>
+            <wp:cNvGraphicFramePr>
+              <a:graphicFrameLocks xmlns:a="http://schemas.openxmlformats.org/drawingml/2006/main" noChangeAspect="1"/>
+            </wp:cNvGraphicFramePr>
+            <a:graphic xmlns:a="http://schemas.openxmlformats.org/drawingml/2006/main">
+              <a:graphicData uri="http://schemas.openxmlformats.org/drawingml/2006/picture">
+                <pic:pic xmlns:pic="http://schemas.openxmlformats.org/drawingml/2006/picture">
+                  <pic:nvPicPr>
+                    <pic:cNvPr id="6" name="splashpage.png"/>
+                    <pic:cNvPicPr/>
+                  </pic:nvPicPr>
+                  <pic:blipFill>
+                    <a:blip r:embed="rId11">
+                      <a:extLst>
+                        <a:ext uri="{28A0092B-C50C-407E-A947-70E740481C1C}">
+                          <a14:useLocalDpi xmlns:a14="http://schemas.microsoft.com/office/drawing/2010/main" val="0"/>
+                        </a:ext>
+                      </a:extLst>
+                    </a:blip>
+                    <a:stretch>
+                      <a:fillRect/>
+                    </a:stretch>
+                  </pic:blipFill>
+                  <pic:spPr>
+                    <a:xfrm>
+                      <a:off x="0" y="0"/>
+                      <a:ext cx="5943600" cy="4582160"/>
+                    </a:xfrm>
+                    <a:prstGeom prst="rect">
+                      <a:avLst/>
+                    </a:prstGeom>
+                  </pic:spPr>
+                </pic:pic>
+              </a:graphicData>
+            </a:graphic>
+          </wp:inline>
+        </w:drawing>
+      </w:r>
+    </w:p>
+    <w:p>
+      <w:pPr>
+        <w:spacing w:after="0" w:line="240" w:lineRule="auto"/>
+        <w:contextualSpacing/>
+        <w:rPr>
+          <w:rFonts w:ascii="Times New Roman" w:hAnsi="Times New Roman" w:cs="Times New Roman"/>
+          <w:sz w:val="24"/>
+          <w:szCs w:val="24"/>
+        </w:rPr>
+      </w:pPr>
+      <w:r>
+        <w:rPr>
+          <w:rFonts w:ascii="Times New Roman" w:hAnsi="Times New Roman" w:cs="Times New Roman"/>
+          <w:b/>
+          <w:noProof/>
+          <w:sz w:val="24"/>
+          <w:szCs w:val="24"/>
+          <w:lang w:val="en-US"/>
+        </w:rPr>
+        <w:drawing>
+          <wp:anchor distT="0" distB="0" distL="114300" distR="114300" simplePos="0" relativeHeight="251662336" behindDoc="0" locked="0" layoutInCell="1" allowOverlap="1" wp14:anchorId="3B0BB64C" wp14:editId="4B5D48F1">
+            <wp:simplePos x="0" y="0"/>
+            <wp:positionH relativeFrom="column">
+              <wp:posOffset>1127760</wp:posOffset>
+            </wp:positionH>
+            <wp:positionV relativeFrom="paragraph">
+              <wp:posOffset>114935</wp:posOffset>
+            </wp:positionV>
+            <wp:extent cx="3429000" cy="1714500"/>
+            <wp:effectExtent l="0" t="0" r="0" b="0"/>
+            <wp:wrapSquare wrapText="bothSides"/>
+            <wp:docPr id="7" name="Picture 7"/>
+            <wp:cNvGraphicFramePr>
+              <a:graphicFrameLocks xmlns:a="http://schemas.openxmlformats.org/drawingml/2006/main" noChangeAspect="1"/>
+            </wp:cNvGraphicFramePr>
+            <a:graphic xmlns:a="http://schemas.openxmlformats.org/drawingml/2006/main">
+              <a:graphicData uri="http://schemas.openxmlformats.org/drawingml/2006/picture">
+                <pic:pic xmlns:pic="http://schemas.openxmlformats.org/drawingml/2006/picture">
+                  <pic:nvPicPr>
+                    <pic:cNvPr id="7" name="startform.png"/>
+                    <pic:cNvPicPr/>
+                  </pic:nvPicPr>
+                  <pic:blipFill rotWithShape="1">
+                    <a:blip r:embed="rId12">
+                      <a:extLst>
+                        <a:ext uri="{28A0092B-C50C-407E-A947-70E740481C1C}">
+                          <a14:useLocalDpi xmlns:a14="http://schemas.microsoft.com/office/drawing/2010/main" val="0"/>
+                        </a:ext>
+                      </a:extLst>
+                    </a:blip>
+                    <a:srcRect t="2715" r="42308" b="63366"/>
+                    <a:stretch/>
+                  </pic:blipFill>
+                  <pic:spPr bwMode="auto">
+                    <a:xfrm>
+                      <a:off x="0" y="0"/>
+                      <a:ext cx="3429000" cy="1714500"/>
+                    </a:xfrm>
+                    <a:prstGeom prst="rect">
+                      <a:avLst/>
+                    </a:prstGeom>
+                    <a:ln>
+                      <a:noFill/>
+                    </a:ln>
+                    <a:extLst>
+                      <a:ext uri="{53640926-AAD7-44D8-BBD7-CCE9431645EC}">
+                        <a14:shadowObscured xmlns:a14="http://schemas.microsoft.com/office/drawing/2010/main"/>
+                      </a:ext>
+                    </a:extLst>
+                  </pic:spPr>
+                </pic:pic>
+              </a:graphicData>
+            </a:graphic>
+          </wp:anchor>
+        </w:drawing>
+      </w:r>
+      <w:r>
+        <w:rPr>
+          <w:rFonts w:ascii="Times New Roman" w:hAnsi="Times New Roman" w:cs="Times New Roman"/>
+          <w:sz w:val="24"/>
+          <w:szCs w:val="24"/>
+        </w:rPr>
+        <w:t>Start Form:</w:t>
+      </w:r>
+    </w:p>
+    <w:p>
+      <w:pPr>
+        <w:spacing w:after="0" w:line="240" w:lineRule="auto"/>
+        <w:contextualSpacing/>
+        <w:rPr>
+          <w:rFonts w:ascii="Times New Roman" w:hAnsi="Times New Roman" w:cs="Times New Roman"/>
+          <w:sz w:val="24"/>
+          <w:szCs w:val="24"/>
+        </w:rPr>
+      </w:pPr>
+      <w:r>
+        <w:lastRenderedPageBreak/>
+        <w:br w:type="textWrapping" w:clear="all"/>
+      </w:r>
+    </w:p>
+    <w:p>
+      <w:pPr>
+        <w:spacing w:after="0" w:line="240" w:lineRule="auto"/>
+        <w:contextualSpacing/>
+        <w:rPr>
+          <w:rFonts w:ascii="Times New Roman" w:hAnsi="Times New Roman" w:cs="Times New Roman"/>
+          <w:sz w:val="24"/>
+          <w:szCs w:val="24"/>
+        </w:rPr>
+      </w:pPr>
+      <w:bookmarkStart w:id="2" w:name="_GoBack"/>
+      <w:r>
+        <w:rPr>
+          <w:rFonts w:ascii="Times New Roman" w:hAnsi="Times New Roman" w:cs="Times New Roman"/>
+          <w:b/>
+          <w:noProof/>
+          <w:sz w:val="24"/>
+          <w:szCs w:val="24"/>
+          <w:lang w:val="en-US"/>
+        </w:rPr>
+        <w:drawing>
+          <wp:anchor distT="0" distB="0" distL="114300" distR="114300" simplePos="0" relativeHeight="251661312" behindDoc="0" locked="0" layoutInCell="1" allowOverlap="1" wp14:anchorId="2E7B6E37" wp14:editId="5040037B">
+            <wp:simplePos x="0" y="0"/>
+            <wp:positionH relativeFrom="margin">
+              <wp:posOffset>1203960</wp:posOffset>
+            </wp:positionH>
+            <wp:positionV relativeFrom="margin">
+              <wp:posOffset>350520</wp:posOffset>
+            </wp:positionV>
+            <wp:extent cx="4191000" cy="2811780"/>
+            <wp:effectExtent l="0" t="0" r="0" b="0"/>
+            <wp:wrapSquare wrapText="bothSides"/>
+            <wp:docPr id="5" name="Picture 5"/>
+            <wp:cNvGraphicFramePr>
+              <a:graphicFrameLocks xmlns:a="http://schemas.openxmlformats.org/drawingml/2006/main" noChangeAspect="1"/>
+            </wp:cNvGraphicFramePr>
+            <a:graphic xmlns:a="http://schemas.openxmlformats.org/drawingml/2006/main">
+              <a:graphicData uri="http://schemas.openxmlformats.org/drawingml/2006/picture">
+                <pic:pic xmlns:pic="http://schemas.openxmlformats.org/drawingml/2006/picture">
+                  <pic:nvPicPr>
+                    <pic:cNvPr id="5" name="selectform.png"/>
+                    <pic:cNvPicPr/>
+                  </pic:nvPicPr>
+                  <pic:blipFill rotWithShape="1">
+                    <a:blip r:embed="rId13">
+                      <a:extLst>
+                        <a:ext uri="{28A0092B-C50C-407E-A947-70E740481C1C}">
+                          <a14:useLocalDpi xmlns:a14="http://schemas.microsoft.com/office/drawing/2010/main" val="0"/>
+                        </a:ext>
+                      </a:extLst>
+                    </a:blip>
+                    <a:srcRect r="29487" b="44372"/>
+                    <a:stretch/>
+                  </pic:blipFill>
+                  <pic:spPr bwMode="auto">
+                    <a:xfrm>
+                      <a:off x="0" y="0"/>
+                      <a:ext cx="4191000" cy="2811780"/>
+                    </a:xfrm>
+                    <a:prstGeom prst="rect">
+                      <a:avLst/>
+                    </a:prstGeom>
+                    <a:ln>
+                      <a:noFill/>
+                    </a:ln>
+                    <a:extLst>
+                      <a:ext uri="{53640926-AAD7-44D8-BBD7-CCE9431645EC}">
+                        <a14:shadowObscured xmlns:a14="http://schemas.microsoft.com/office/drawing/2010/main"/>
+                      </a:ext>
+                    </a:extLst>
+                  </pic:spPr>
+                </pic:pic>
+              </a:graphicData>
+            </a:graphic>
+          </wp:anchor>
+        </w:drawing>
+      </w:r>
+      <w:bookmarkEnd w:id="2"/>
+      <w:r>
+        <w:rPr>
+          <w:rFonts w:ascii="Times New Roman" w:hAnsi="Times New Roman" w:cs="Times New Roman"/>
+          <w:sz w:val="24"/>
+          <w:szCs w:val="24"/>
+        </w:rPr>
+        <w:t>Selection Form:</w:t>
+      </w:r>
+    </w:p>
+    <w:p>
+      <w:pPr>
+        <w:tabs>
+          <w:tab w:val="left" w:pos="1224"/>
+        </w:tabs>
+      </w:pPr>
+      <w:r>
+        <w:tab/>
+      </w:r>
+    </w:p>
+    <w:p/>
+    <w:p/>
+    <w:p/>
+    <w:p/>
+    <w:p/>
+    <w:p/>
+    <w:p/>
+    <w:p/>
+    <w:p>
+      <w:pPr>
+        <w:spacing w:after="0" w:line="240" w:lineRule="auto"/>
+        <w:contextualSpacing/>
+        <w:rPr>
+          <w:rFonts w:ascii="Times New Roman" w:hAnsi="Times New Roman" w:cs="Times New Roman"/>
+          <w:sz w:val="24"/>
+          <w:szCs w:val="24"/>
+        </w:rPr>
+      </w:pPr>
+      <w:r>
+        <w:rPr>
+          <w:rFonts w:ascii="Times New Roman" w:hAnsi="Times New Roman" w:cs="Times New Roman"/>
+          <w:sz w:val="24"/>
+          <w:szCs w:val="24"/>
+        </w:rPr>
+        <w:t>Product Info Form</w:t>
+      </w:r>
+    </w:p>
+    <w:p>
+      <w:r>
+        <w:rPr>
+          <w:rFonts w:ascii="Times New Roman" w:hAnsi="Times New Roman" w:cs="Times New Roman"/>
+          <w:b/>
+          <w:noProof/>
+          <w:sz w:val="24"/>
+          <w:szCs w:val="24"/>
+          <w:lang w:val="en-US"/>
+        </w:rPr>
+        <w:drawing>
+          <wp:inline distT="0" distB="0" distL="0" distR="0" wp14:anchorId="05D2F2F3" wp14:editId="08BF16E4">
+            <wp:extent cx="4267200" cy="2392680"/>
+            <wp:effectExtent l="0" t="0" r="0" b="7620"/>
+            <wp:docPr id="4" name="Picture 4"/>
+            <wp:cNvGraphicFramePr>
+              <a:graphicFrameLocks xmlns:a="http://schemas.openxmlformats.org/drawingml/2006/main" noChangeAspect="1"/>
+            </wp:cNvGraphicFramePr>
+            <a:graphic xmlns:a="http://schemas.openxmlformats.org/drawingml/2006/main">
+              <a:graphicData uri="http://schemas.openxmlformats.org/drawingml/2006/picture">
+                <pic:pic xmlns:pic="http://schemas.openxmlformats.org/drawingml/2006/picture">
+                  <pic:nvPicPr>
+                    <pic:cNvPr id="4" name="productinfoform.png"/>
+                    <pic:cNvPicPr/>
+                  </pic:nvPicPr>
+                  <pic:blipFill rotWithShape="1">
+                    <a:blip r:embed="rId14">
+                      <a:extLst>
+                        <a:ext uri="{28A0092B-C50C-407E-A947-70E740481C1C}">
+                          <a14:useLocalDpi xmlns:a14="http://schemas.microsoft.com/office/drawing/2010/main" val="0"/>
+                        </a:ext>
+                      </a:extLst>
+                    </a:blip>
+                    <a:srcRect r="28205" b="52663"/>
+                    <a:stretch/>
+                  </pic:blipFill>
+                  <pic:spPr bwMode="auto">
+                    <a:xfrm>
+                      <a:off x="0" y="0"/>
+                      <a:ext cx="4267200" cy="2392680"/>
+                    </a:xfrm>
+                    <a:prstGeom prst="rect">
+                      <a:avLst/>
+                    </a:prstGeom>
+                    <a:ln>
+                      <a:noFill/>
+                    </a:ln>
+                    <a:extLst>
+                      <a:ext uri="{53640926-AAD7-44D8-BBD7-CCE9431645EC}">
+                        <a14:shadowObscured xmlns:a14="http://schemas.microsoft.com/office/drawing/2010/main"/>
+                      </a:ext>
+                    </a:extLst>
+                  </pic:spPr>
+                </pic:pic>
+              </a:graphicData>
+            </a:graphic>
+          </wp:inline>
+        </w:drawing>
+      </w:r>
+    </w:p>
+    <w:p>
+      <w:pPr>
+        <w:tabs>
+          <w:tab w:val="left" w:pos="3444"/>
+        </w:tabs>
+      </w:pPr>
+      <w:r>
+        <w:tab/>
+      </w:r>
+    </w:p>
+    <w:p>
+      <w:pPr>
+        <w:tabs>
+          <w:tab w:val="left" w:pos="3444"/>
+        </w:tabs>
+      </w:pPr>
+    </w:p>
+    <w:p>
+      <w:pPr>
+        <w:tabs>
+          <w:tab w:val="left" w:pos="3444"/>
+        </w:tabs>
+      </w:pPr>
+    </w:p>
+    <w:p>
+      <w:pPr>
+        <w:tabs>
+          <w:tab w:val="left" w:pos="3444"/>
+        </w:tabs>
+      </w:pPr>
+    </w:p>
+    <w:p>
+      <w:pPr>
+        <w:tabs>
+          <w:tab w:val="left" w:pos="3444"/>
+        </w:tabs>
+      </w:pPr>
+    </w:p>
+    <w:p>
+      <w:pPr>
+        <w:tabs>
+          <w:tab w:val="left" w:pos="3444"/>
+        </w:tabs>
+      </w:pPr>
+    </w:p>
+    <w:p>
+      <w:pPr>
+        <w:tabs>
+          <w:tab w:val="left" w:pos="3444"/>
+        </w:tabs>
+      </w:pPr>
+    </w:p>
+    <w:p>
+      <w:pPr>
+        <w:tabs>
+          <w:tab w:val="left" w:pos="3444"/>
+        </w:tabs>
+        <w:spacing w:after="0" w:line="240" w:lineRule="auto"/>
+        <w:contextualSpacing/>
+        <w:rPr>
+          <w:rFonts w:ascii="Times New Roman" w:hAnsi="Times New Roman" w:cs="Times New Roman"/>
+          <w:sz w:val="24"/>
+          <w:szCs w:val="24"/>
+        </w:rPr>
+      </w:pPr>
+      <w:r>
+        <w:rPr>
+          <w:rFonts w:ascii="Times New Roman" w:hAnsi="Times New Roman" w:cs="Times New Roman"/>
+          <w:sz w:val="24"/>
+          <w:szCs w:val="24"/>
+        </w:rPr>
+        <w:t>Order Form:</w:t>
+      </w:r>
+    </w:p>
+    <w:p>
+      <w:pPr>
+        <w:tabs>
+          <w:tab w:val="left" w:pos="8250"/>
+        </w:tabs>
+        <w:spacing w:after="0" w:line="240" w:lineRule="auto"/>
+        <w:contextualSpacing/>
+        <w:rPr>
+          <w:rFonts w:ascii="Times New Roman" w:hAnsi="Times New Roman" w:cs="Times New Roman"/>
+          <w:b/>
+          <w:sz w:val="24"/>
+          <w:szCs w:val="24"/>
+        </w:rPr>
+      </w:pPr>
+      <w:r>
+        <w:rPr>
+          <w:rFonts w:ascii="Times New Roman" w:hAnsi="Times New Roman" w:cs="Times New Roman"/>
+          <w:b/>
+          <w:noProof/>
+          <w:sz w:val="24"/>
+          <w:szCs w:val="24"/>
+          <w:lang w:val="en-US"/>
+        </w:rPr>
+        <w:drawing>
+          <wp:inline distT="0" distB="0" distL="0" distR="0">
+            <wp:extent cx="3909060" cy="3299460"/>
+            <wp:effectExtent l="0" t="0" r="0" b="0"/>
+            <wp:docPr id="2" name="Picture 2"/>
+            <wp:cNvGraphicFramePr>
+              <a:graphicFrameLocks xmlns:a="http://schemas.openxmlformats.org/drawingml/2006/main" noChangeAspect="1"/>
+            </wp:cNvGraphicFramePr>
+            <a:graphic xmlns:a="http://schemas.openxmlformats.org/drawingml/2006/main">
+              <a:graphicData uri="http://schemas.openxmlformats.org/drawingml/2006/picture">
+                <pic:pic xmlns:pic="http://schemas.openxmlformats.org/drawingml/2006/picture">
+                  <pic:nvPicPr>
+                    <pic:cNvPr id="2" name="orderform.png"/>
+                    <pic:cNvPicPr/>
+                  </pic:nvPicPr>
+                  <pic:blipFill rotWithShape="1">
+                    <a:blip r:embed="rId15">
+                      <a:extLst>
+                        <a:ext uri="{28A0092B-C50C-407E-A947-70E740481C1C}">
+                          <a14:useLocalDpi xmlns:a14="http://schemas.microsoft.com/office/drawing/2010/main" val="0"/>
+                        </a:ext>
+                      </a:extLst>
+                    </a:blip>
+                    <a:srcRect r="34231" b="34723"/>
+                    <a:stretch/>
+                  </pic:blipFill>
+                  <pic:spPr bwMode="auto">
+                    <a:xfrm>
+                      <a:off x="0" y="0"/>
+                      <a:ext cx="3909060" cy="3299460"/>
+                    </a:xfrm>
+                    <a:prstGeom prst="rect">
+                      <a:avLst/>
+                    </a:prstGeom>
+                    <a:ln>
+                      <a:noFill/>
+                    </a:ln>
+                    <a:extLst>
+                      <a:ext uri="{53640926-AAD7-44D8-BBD7-CCE9431645EC}">
+                        <a14:shadowObscured xmlns:a14="http://schemas.microsoft.com/office/drawing/2010/main"/>
+                      </a:ext>
+                    </a:extLst>
+                  </pic:spPr>
+                </pic:pic>
+              </a:graphicData>
+            </a:graphic>
+          </wp:inline>
+        </w:drawing>
+      </w:r>
     </w:p>
     <w:p>
       <w:pPr>
@@ -2890,6 +3414,7 @@
                 <w:sz w:val="24"/>
                 <w:szCs w:val="24"/>
               </w:rPr>
+              <w:lastRenderedPageBreak/>
               <w:t>ModelChoosenTextBox</w:t>
             </w:r>
             <w:proofErr w:type="spellEnd"/>
@@ -3775,23 +4300,7 @@
                 <w:sz w:val="24"/>
                 <w:szCs w:val="24"/>
               </w:rPr>
-              <w:t xml:space="preserve">ALL </w:t>
-            </w:r>
-            <w:r>
-              <w:rPr>
-                <w:rFonts w:ascii="Times New Roman" w:hAnsi="Times New Roman" w:cs="Times New Roman"/>
-                <w:sz w:val="24"/>
-                <w:szCs w:val="24"/>
-              </w:rPr>
-              <w:t>Labels</w:t>
-            </w:r>
-            <w:r>
-              <w:rPr>
-                <w:rFonts w:ascii="Times New Roman" w:hAnsi="Times New Roman" w:cs="Times New Roman"/>
-                <w:sz w:val="24"/>
-                <w:szCs w:val="24"/>
-              </w:rPr>
-              <w:t>/</w:t>
+              <w:t>ALL Labels/</w:t>
             </w:r>
             <w:proofErr w:type="spellStart"/>
             <w:r>
@@ -3895,7 +4404,6 @@
                 <w:sz w:val="24"/>
                 <w:szCs w:val="24"/>
               </w:rPr>
-              <w:lastRenderedPageBreak/>
               <w:t>OrderForm</w:t>
             </w:r>
             <w:proofErr w:type="spellEnd"/>
@@ -3955,14 +4463,12 @@
                 <w:szCs w:val="24"/>
               </w:rPr>
             </w:pPr>
-            <w:bookmarkStart w:id="2" w:name="_GoBack" w:colFirst="0" w:colLast="0"/>
-            <w:r>
-              <w:rPr>
-                <w:rFonts w:ascii="Times New Roman" w:hAnsi="Times New Roman" w:cs="Times New Roman"/>
-                <w:sz w:val="24"/>
-                <w:szCs w:val="24"/>
-              </w:rPr>
-              <w:lastRenderedPageBreak/>
+            <w:r>
+              <w:rPr>
+                <w:rFonts w:ascii="Times New Roman" w:hAnsi="Times New Roman" w:cs="Times New Roman"/>
+                <w:sz w:val="24"/>
+                <w:szCs w:val="24"/>
+              </w:rPr>
               <w:t xml:space="preserve">All </w:t>
             </w:r>
             <w:proofErr w:type="spellStart"/>
@@ -4034,81 +4540,6 @@
                 <w:szCs w:val="24"/>
               </w:rPr>
               <w:t>Microsoft Sans Serif, 16.2pt</w:t>
-            </w:r>
-          </w:p>
-        </w:tc>
-      </w:tr>
-      <w:bookmarkEnd w:id="2"/>
-      <w:tr>
-        <w:tc>
-          <w:tcPr>
-            <w:tcW w:w="2706" w:type="dxa"/>
-          </w:tcPr>
-          <w:p>
-            <w:pPr>
-              <w:tabs>
-                <w:tab w:val="left" w:pos="8250"/>
-              </w:tabs>
-              <w:contextualSpacing/>
-              <w:rPr>
-                <w:rFonts w:ascii="Times New Roman" w:hAnsi="Times New Roman" w:cs="Times New Roman"/>
-                <w:sz w:val="24"/>
-                <w:szCs w:val="24"/>
-              </w:rPr>
-            </w:pPr>
-          </w:p>
-        </w:tc>
-        <w:tc>
-          <w:tcPr>
-            <w:tcW w:w="1863" w:type="dxa"/>
-          </w:tcPr>
-          <w:p>
-            <w:pPr>
-              <w:tabs>
-                <w:tab w:val="left" w:pos="8250"/>
-              </w:tabs>
-              <w:contextualSpacing/>
-              <w:rPr>
-                <w:rFonts w:ascii="Times New Roman" w:hAnsi="Times New Roman" w:cs="Times New Roman"/>
-                <w:sz w:val="24"/>
-                <w:szCs w:val="24"/>
-              </w:rPr>
-            </w:pPr>
-            <w:proofErr w:type="spellStart"/>
-            <w:r>
-              <w:rPr>
-                <w:rFonts w:ascii="Times New Roman" w:hAnsi="Times New Roman" w:cs="Times New Roman"/>
-                <w:sz w:val="24"/>
-                <w:szCs w:val="24"/>
-              </w:rPr>
-              <w:t>ReadOnly</w:t>
-            </w:r>
-            <w:proofErr w:type="spellEnd"/>
-          </w:p>
-        </w:tc>
-        <w:tc>
-          <w:tcPr>
-            <w:tcW w:w="4781" w:type="dxa"/>
-          </w:tcPr>
-          <w:p>
-            <w:pPr>
-              <w:tabs>
-                <w:tab w:val="left" w:pos="8250"/>
-              </w:tabs>
-              <w:contextualSpacing/>
-              <w:rPr>
-                <w:rFonts w:ascii="Times New Roman" w:hAnsi="Times New Roman" w:cs="Times New Roman"/>
-                <w:sz w:val="24"/>
-                <w:szCs w:val="24"/>
-              </w:rPr>
-            </w:pPr>
-            <w:r>
-              <w:rPr>
-                <w:rFonts w:ascii="Times New Roman" w:hAnsi="Times New Roman" w:cs="Times New Roman"/>
-                <w:sz w:val="24"/>
-                <w:szCs w:val="24"/>
-              </w:rPr>
-              <w:t>True</w:t>
             </w:r>
           </w:p>
         </w:tc>
@@ -4130,30 +4561,24 @@
                 <w:szCs w:val="24"/>
               </w:rPr>
             </w:pPr>
-            <w:r>
-              <w:rPr>
-                <w:rFonts w:ascii="Times New Roman" w:hAnsi="Times New Roman" w:cs="Times New Roman"/>
-                <w:sz w:val="24"/>
-                <w:szCs w:val="24"/>
-              </w:rPr>
-              <w:t xml:space="preserve">ALL </w:t>
-            </w:r>
-            <w:r>
-              <w:rPr>
-                <w:rFonts w:ascii="Times New Roman" w:hAnsi="Times New Roman" w:cs="Times New Roman"/>
-                <w:sz w:val="24"/>
-                <w:szCs w:val="24"/>
-              </w:rPr>
-              <w:t>Labels</w:t>
-            </w:r>
-            <w:r>
-              <w:rPr>
-                <w:rFonts w:ascii="Times New Roman" w:hAnsi="Times New Roman" w:cs="Times New Roman"/>
-                <w:sz w:val="24"/>
-                <w:szCs w:val="24"/>
-              </w:rPr>
-              <w:t>/</w:t>
-            </w:r>
+          </w:p>
+        </w:tc>
+        <w:tc>
+          <w:tcPr>
+            <w:tcW w:w="1863" w:type="dxa"/>
+          </w:tcPr>
+          <w:p>
+            <w:pPr>
+              <w:tabs>
+                <w:tab w:val="left" w:pos="8250"/>
+              </w:tabs>
+              <w:contextualSpacing/>
+              <w:rPr>
+                <w:rFonts w:ascii="Times New Roman" w:hAnsi="Times New Roman" w:cs="Times New Roman"/>
+                <w:sz w:val="24"/>
+                <w:szCs w:val="24"/>
+              </w:rPr>
+            </w:pPr>
             <w:proofErr w:type="spellStart"/>
             <w:r>
               <w:rPr>
@@ -4161,39 +4586,13 @@
                 <w:sz w:val="24"/>
                 <w:szCs w:val="24"/>
               </w:rPr>
-              <w:t>GroupBoxes</w:t>
+              <w:t>ReadOnly</w:t>
             </w:r>
             <w:proofErr w:type="spellEnd"/>
           </w:p>
         </w:tc>
         <w:tc>
           <w:tcPr>
-            <w:tcW w:w="1863" w:type="dxa"/>
-          </w:tcPr>
-          <w:p>
-            <w:pPr>
-              <w:tabs>
-                <w:tab w:val="left" w:pos="8250"/>
-              </w:tabs>
-              <w:contextualSpacing/>
-              <w:rPr>
-                <w:rFonts w:ascii="Times New Roman" w:hAnsi="Times New Roman" w:cs="Times New Roman"/>
-                <w:sz w:val="24"/>
-                <w:szCs w:val="24"/>
-              </w:rPr>
-            </w:pPr>
-            <w:r>
-              <w:rPr>
-                <w:rFonts w:ascii="Times New Roman" w:hAnsi="Times New Roman" w:cs="Times New Roman"/>
-                <w:sz w:val="24"/>
-                <w:szCs w:val="24"/>
-              </w:rPr>
-              <w:t>Font</w:t>
-            </w:r>
-          </w:p>
-        </w:tc>
-        <w:tc>
-          <w:tcPr>
             <w:tcW w:w="4781" w:type="dxa"/>
           </w:tcPr>
           <w:p>
@@ -4214,7 +4613,7 @@
                 <w:sz w:val="24"/>
                 <w:szCs w:val="24"/>
               </w:rPr>
-              <w:t>Microsoft Sans Serif, 16.2pt</w:t>
+              <w:t>True</w:t>
             </w:r>
           </w:p>
         </w:tc>
@@ -4236,6 +4635,24 @@
                 <w:szCs w:val="24"/>
               </w:rPr>
             </w:pPr>
+            <w:r>
+              <w:rPr>
+                <w:rFonts w:ascii="Times New Roman" w:hAnsi="Times New Roman" w:cs="Times New Roman"/>
+                <w:sz w:val="24"/>
+                <w:szCs w:val="24"/>
+              </w:rPr>
+              <w:t>ALL Labels/</w:t>
+            </w:r>
+            <w:proofErr w:type="spellStart"/>
+            <w:r>
+              <w:rPr>
+                <w:rFonts w:ascii="Times New Roman" w:hAnsi="Times New Roman" w:cs="Times New Roman"/>
+                <w:sz w:val="24"/>
+                <w:szCs w:val="24"/>
+              </w:rPr>
+              <w:t>GroupBoxes</w:t>
+            </w:r>
+            <w:proofErr w:type="spellEnd"/>
           </w:p>
         </w:tc>
         <w:tc>
@@ -4254,6 +4671,14 @@
                 <w:szCs w:val="24"/>
               </w:rPr>
             </w:pPr>
+            <w:r>
+              <w:rPr>
+                <w:rFonts w:ascii="Times New Roman" w:hAnsi="Times New Roman" w:cs="Times New Roman"/>
+                <w:sz w:val="24"/>
+                <w:szCs w:val="24"/>
+              </w:rPr>
+              <w:t>Font</w:t>
+            </w:r>
           </w:p>
         </w:tc>
         <w:tc>
@@ -4272,6 +4697,14 @@
                 <w:szCs w:val="24"/>
               </w:rPr>
             </w:pPr>
+            <w:r>
+              <w:rPr>
+                <w:rFonts w:ascii="Times New Roman" w:hAnsi="Times New Roman" w:cs="Times New Roman"/>
+                <w:sz w:val="24"/>
+                <w:szCs w:val="24"/>
+              </w:rPr>
+              <w:t>Microsoft Sans Serif, 16.2pt</w:t>
+            </w:r>
           </w:p>
         </w:tc>
       </w:tr>
@@ -4331,6 +4764,62 @@
           </w:p>
         </w:tc>
       </w:tr>
+      <w:tr>
+        <w:tc>
+          <w:tcPr>
+            <w:tcW w:w="2706" w:type="dxa"/>
+          </w:tcPr>
+          <w:p>
+            <w:pPr>
+              <w:tabs>
+                <w:tab w:val="left" w:pos="8250"/>
+              </w:tabs>
+              <w:contextualSpacing/>
+              <w:rPr>
+                <w:rFonts w:ascii="Times New Roman" w:hAnsi="Times New Roman" w:cs="Times New Roman"/>
+                <w:sz w:val="24"/>
+                <w:szCs w:val="24"/>
+              </w:rPr>
+            </w:pPr>
+          </w:p>
+        </w:tc>
+        <w:tc>
+          <w:tcPr>
+            <w:tcW w:w="1863" w:type="dxa"/>
+          </w:tcPr>
+          <w:p>
+            <w:pPr>
+              <w:tabs>
+                <w:tab w:val="left" w:pos="8250"/>
+              </w:tabs>
+              <w:contextualSpacing/>
+              <w:rPr>
+                <w:rFonts w:ascii="Times New Roman" w:hAnsi="Times New Roman" w:cs="Times New Roman"/>
+                <w:sz w:val="24"/>
+                <w:szCs w:val="24"/>
+              </w:rPr>
+            </w:pPr>
+          </w:p>
+        </w:tc>
+        <w:tc>
+          <w:tcPr>
+            <w:tcW w:w="4781" w:type="dxa"/>
+          </w:tcPr>
+          <w:p>
+            <w:pPr>
+              <w:tabs>
+                <w:tab w:val="left" w:pos="8250"/>
+              </w:tabs>
+              <w:contextualSpacing/>
+              <w:rPr>
+                <w:rFonts w:ascii="Times New Roman" w:hAnsi="Times New Roman" w:cs="Times New Roman"/>
+                <w:sz w:val="24"/>
+                <w:szCs w:val="24"/>
+              </w:rPr>
+            </w:pPr>
+          </w:p>
+        </w:tc>
+      </w:tr>
     </w:tbl>
     <w:p>
       <w:pPr>
@@ -4367,7 +4856,149 @@
       <w:pPr>
         <w:spacing w:after="0" w:line="240" w:lineRule="auto"/>
         <w:contextualSpacing/>
-      </w:pPr>
+        <w:rPr>
+          <w:rFonts w:ascii="Times New Roman" w:hAnsi="Times New Roman" w:cs="Times New Roman"/>
+          <w:i/>
+          <w:sz w:val="24"/>
+          <w:szCs w:val="24"/>
+        </w:rPr>
+      </w:pPr>
+      <w:r>
+        <w:rPr>
+          <w:rFonts w:ascii="Times New Roman" w:hAnsi="Times New Roman" w:cs="Times New Roman"/>
+          <w:i/>
+          <w:sz w:val="24"/>
+          <w:szCs w:val="24"/>
+        </w:rPr>
+        <w:t>Form passing data</w:t>
+      </w:r>
+    </w:p>
+    <w:p>
+      <w:pPr>
+        <w:spacing w:after="0" w:line="240" w:lineRule="auto"/>
+        <w:contextualSpacing/>
+        <w:rPr>
+          <w:rFonts w:ascii="Times New Roman" w:hAnsi="Times New Roman" w:cs="Times New Roman"/>
+          <w:sz w:val="24"/>
+          <w:szCs w:val="24"/>
+        </w:rPr>
+      </w:pPr>
+      <w:r>
+        <w:rPr>
+          <w:rFonts w:ascii="Times New Roman" w:hAnsi="Times New Roman" w:cs="Times New Roman"/>
+          <w:sz w:val="24"/>
+          <w:szCs w:val="24"/>
+        </w:rPr>
+        <w:t xml:space="preserve">Start form will instantiate both </w:t>
+      </w:r>
+      <w:proofErr w:type="spellStart"/>
+      <w:r>
+        <w:rPr>
+          <w:rFonts w:ascii="Times New Roman" w:hAnsi="Times New Roman" w:cs="Times New Roman"/>
+          <w:sz w:val="24"/>
+          <w:szCs w:val="24"/>
+        </w:rPr>
+        <w:t>SelectForm</w:t>
+      </w:r>
+      <w:proofErr w:type="spellEnd"/>
+      <w:r>
+        <w:rPr>
+          <w:rFonts w:ascii="Times New Roman" w:hAnsi="Times New Roman" w:cs="Times New Roman"/>
+          <w:sz w:val="24"/>
+          <w:szCs w:val="24"/>
+        </w:rPr>
+        <w:t xml:space="preserve"> and </w:t>
+      </w:r>
+      <w:proofErr w:type="spellStart"/>
+      <w:r>
+        <w:rPr>
+          <w:rFonts w:ascii="Times New Roman" w:hAnsi="Times New Roman" w:cs="Times New Roman"/>
+          <w:sz w:val="24"/>
+          <w:szCs w:val="24"/>
+        </w:rPr>
+        <w:t>ProductInfoForm</w:t>
+      </w:r>
+      <w:proofErr w:type="spellEnd"/>
+      <w:r>
+        <w:rPr>
+          <w:rFonts w:ascii="Times New Roman" w:hAnsi="Times New Roman" w:cs="Times New Roman"/>
+          <w:sz w:val="24"/>
+          <w:szCs w:val="24"/>
+        </w:rPr>
+        <w:t xml:space="preserve"> and pass these locations to the opposite form. (</w:t>
+      </w:r>
+      <w:proofErr w:type="spellStart"/>
+      <w:r>
+        <w:rPr>
+          <w:rFonts w:ascii="Times New Roman" w:hAnsi="Times New Roman" w:cs="Times New Roman"/>
+          <w:sz w:val="24"/>
+          <w:szCs w:val="24"/>
+        </w:rPr>
+        <w:t>ProductInfoForm</w:t>
+      </w:r>
+      <w:proofErr w:type="spellEnd"/>
+      <w:r>
+        <w:rPr>
+          <w:rFonts w:ascii="Times New Roman" w:hAnsi="Times New Roman" w:cs="Times New Roman"/>
+          <w:sz w:val="24"/>
+          <w:szCs w:val="24"/>
+        </w:rPr>
+        <w:t xml:space="preserve"> will be passed </w:t>
+      </w:r>
+      <w:proofErr w:type="spellStart"/>
+      <w:r>
+        <w:rPr>
+          <w:rFonts w:ascii="Times New Roman" w:hAnsi="Times New Roman" w:cs="Times New Roman"/>
+          <w:sz w:val="24"/>
+          <w:szCs w:val="24"/>
+        </w:rPr>
+        <w:t>SelectForm</w:t>
+      </w:r>
+      <w:proofErr w:type="spellEnd"/>
+      <w:r>
+        <w:rPr>
+          <w:rFonts w:ascii="Times New Roman" w:hAnsi="Times New Roman" w:cs="Times New Roman"/>
+          <w:sz w:val="24"/>
+          <w:szCs w:val="24"/>
+        </w:rPr>
+        <w:t xml:space="preserve"> and vice versa). Both </w:t>
+      </w:r>
+      <w:proofErr w:type="spellStart"/>
+      <w:r>
+        <w:rPr>
+          <w:rFonts w:ascii="Times New Roman" w:hAnsi="Times New Roman" w:cs="Times New Roman"/>
+          <w:sz w:val="24"/>
+          <w:szCs w:val="24"/>
+        </w:rPr>
+        <w:t>SelectForm</w:t>
+      </w:r>
+      <w:proofErr w:type="spellEnd"/>
+      <w:r>
+        <w:rPr>
+          <w:rFonts w:ascii="Times New Roman" w:hAnsi="Times New Roman" w:cs="Times New Roman"/>
+          <w:sz w:val="24"/>
+          <w:szCs w:val="24"/>
+        </w:rPr>
+        <w:t xml:space="preserve"> and </w:t>
+      </w:r>
+      <w:proofErr w:type="spellStart"/>
+      <w:r>
+        <w:rPr>
+          <w:rFonts w:ascii="Times New Roman" w:hAnsi="Times New Roman" w:cs="Times New Roman"/>
+          <w:sz w:val="24"/>
+          <w:szCs w:val="24"/>
+        </w:rPr>
+        <w:t>ProductInfoForm</w:t>
+      </w:r>
+      <w:proofErr w:type="spellEnd"/>
+      <w:r>
+        <w:rPr>
+          <w:rFonts w:ascii="Times New Roman" w:hAnsi="Times New Roman" w:cs="Times New Roman"/>
+          <w:sz w:val="24"/>
+          <w:szCs w:val="24"/>
+        </w:rPr>
+        <w:t xml:space="preserve"> will pass selected data back and forth.</w:t>
+      </w:r>
     </w:p>
     <w:p>
       <w:pPr>
@@ -4385,6 +5016,278 @@
     </w:p>
     <w:p>
       <w:pPr>
+        <w:tabs>
+          <w:tab w:val="left" w:pos="8250"/>
+        </w:tabs>
+        <w:spacing w:after="0" w:line="240" w:lineRule="auto"/>
+        <w:contextualSpacing/>
+        <w:rPr>
+          <w:rFonts w:ascii="Times New Roman" w:hAnsi="Times New Roman" w:cs="Times New Roman"/>
+          <w:i/>
+          <w:sz w:val="24"/>
+          <w:szCs w:val="24"/>
+        </w:rPr>
+      </w:pPr>
+      <w:proofErr w:type="spellStart"/>
+      <w:r>
+        <w:rPr>
+          <w:rFonts w:ascii="Times New Roman" w:hAnsi="Times New Roman" w:cs="Times New Roman"/>
+          <w:i/>
+          <w:sz w:val="24"/>
+          <w:szCs w:val="24"/>
+        </w:rPr>
+        <w:t>SelectForm</w:t>
+      </w:r>
+      <w:proofErr w:type="spellEnd"/>
+      <w:r>
+        <w:rPr>
+          <w:rFonts w:ascii="Times New Roman" w:hAnsi="Times New Roman" w:cs="Times New Roman"/>
+          <w:i/>
+          <w:sz w:val="24"/>
+          <w:szCs w:val="24"/>
+        </w:rPr>
+        <w:t xml:space="preserve"> </w:t>
+      </w:r>
+      <w:proofErr w:type="spellStart"/>
+      <w:r>
+        <w:rPr>
+          <w:rFonts w:ascii="Times New Roman" w:hAnsi="Times New Roman" w:cs="Times New Roman"/>
+          <w:i/>
+          <w:sz w:val="24"/>
+          <w:szCs w:val="24"/>
+        </w:rPr>
+        <w:t>DataGridView</w:t>
+      </w:r>
+      <w:proofErr w:type="spellEnd"/>
+      <w:r>
+        <w:rPr>
+          <w:rFonts w:ascii="Times New Roman" w:hAnsi="Times New Roman" w:cs="Times New Roman"/>
+          <w:i/>
+          <w:sz w:val="24"/>
+          <w:szCs w:val="24"/>
+        </w:rPr>
+        <w:t xml:space="preserve"> </w:t>
+      </w:r>
+      <w:proofErr w:type="spellStart"/>
+      <w:r>
+        <w:rPr>
+          <w:rFonts w:ascii="Times New Roman" w:hAnsi="Times New Roman" w:cs="Times New Roman"/>
+          <w:i/>
+          <w:sz w:val="24"/>
+          <w:szCs w:val="24"/>
+        </w:rPr>
+        <w:t>MouseClick</w:t>
+      </w:r>
+      <w:proofErr w:type="spellEnd"/>
+    </w:p>
+    <w:p>
+      <w:pPr>
+        <w:tabs>
+          <w:tab w:val="left" w:pos="8250"/>
+        </w:tabs>
+        <w:spacing w:after="0" w:line="240" w:lineRule="auto"/>
+        <w:contextualSpacing/>
+        <w:rPr>
+          <w:rFonts w:ascii="Times New Roman" w:hAnsi="Times New Roman" w:cs="Times New Roman"/>
+          <w:sz w:val="24"/>
+          <w:szCs w:val="24"/>
+        </w:rPr>
+      </w:pPr>
+      <w:r>
+        <w:rPr>
+          <w:rFonts w:ascii="Times New Roman" w:hAnsi="Times New Roman" w:cs="Times New Roman"/>
+          <w:sz w:val="24"/>
+          <w:szCs w:val="24"/>
+        </w:rPr>
+        <w:t>When anything is clicked on the data grid view, save the row clicked parse it into an array to send to later forms.</w:t>
+      </w:r>
+    </w:p>
+    <w:p>
+      <w:pPr>
+        <w:tabs>
+          <w:tab w:val="left" w:pos="8250"/>
+        </w:tabs>
+        <w:spacing w:after="0" w:line="240" w:lineRule="auto"/>
+        <w:contextualSpacing/>
+        <w:rPr>
+          <w:rFonts w:ascii="Times New Roman" w:hAnsi="Times New Roman" w:cs="Times New Roman"/>
+          <w:sz w:val="24"/>
+          <w:szCs w:val="24"/>
+        </w:rPr>
+      </w:pPr>
+    </w:p>
+    <w:p>
+      <w:pPr>
+        <w:tabs>
+          <w:tab w:val="left" w:pos="8250"/>
+        </w:tabs>
+        <w:spacing w:after="0" w:line="240" w:lineRule="auto"/>
+        <w:contextualSpacing/>
+        <w:rPr>
+          <w:rFonts w:ascii="Times New Roman" w:hAnsi="Times New Roman" w:cs="Times New Roman"/>
+          <w:i/>
+          <w:sz w:val="24"/>
+          <w:szCs w:val="24"/>
+        </w:rPr>
+      </w:pPr>
+      <w:proofErr w:type="spellStart"/>
+      <w:r>
+        <w:rPr>
+          <w:rFonts w:ascii="Times New Roman" w:hAnsi="Times New Roman" w:cs="Times New Roman"/>
+          <w:i/>
+          <w:sz w:val="24"/>
+          <w:szCs w:val="24"/>
+        </w:rPr>
+        <w:t>ProductForm</w:t>
+      </w:r>
+      <w:proofErr w:type="spellEnd"/>
+      <w:r>
+        <w:rPr>
+          <w:rFonts w:ascii="Times New Roman" w:hAnsi="Times New Roman" w:cs="Times New Roman"/>
+          <w:i/>
+          <w:sz w:val="24"/>
+          <w:szCs w:val="24"/>
+        </w:rPr>
+        <w:t xml:space="preserve"> Activated Form</w:t>
+      </w:r>
+      <w:bookmarkStart w:id="4" w:name="_Toc367639025"/>
+    </w:p>
+    <w:p>
+      <w:pPr>
+        <w:tabs>
+          <w:tab w:val="left" w:pos="8250"/>
+        </w:tabs>
+        <w:spacing w:after="0" w:line="240" w:lineRule="auto"/>
+        <w:contextualSpacing/>
+        <w:rPr>
+          <w:rFonts w:ascii="Times New Roman" w:hAnsi="Times New Roman" w:cs="Times New Roman"/>
+          <w:sz w:val="24"/>
+          <w:szCs w:val="24"/>
+        </w:rPr>
+      </w:pPr>
+      <w:r>
+        <w:rPr>
+          <w:rFonts w:ascii="Times New Roman" w:hAnsi="Times New Roman" w:cs="Times New Roman"/>
+          <w:sz w:val="24"/>
+          <w:szCs w:val="24"/>
+        </w:rPr>
+        <w:t>When the form is activated place respective data to correct text boxes</w:t>
+      </w:r>
+    </w:p>
+    <w:p>
+      <w:pPr>
+        <w:tabs>
+          <w:tab w:val="left" w:pos="8250"/>
+        </w:tabs>
+        <w:spacing w:after="0" w:line="240" w:lineRule="auto"/>
+        <w:contextualSpacing/>
+        <w:rPr>
+          <w:rFonts w:ascii="Times New Roman" w:hAnsi="Times New Roman" w:cs="Times New Roman"/>
+          <w:sz w:val="24"/>
+          <w:szCs w:val="24"/>
+        </w:rPr>
+      </w:pPr>
+    </w:p>
+    <w:p>
+      <w:pPr>
+        <w:tabs>
+          <w:tab w:val="left" w:pos="8250"/>
+        </w:tabs>
+        <w:spacing w:after="0" w:line="240" w:lineRule="auto"/>
+        <w:contextualSpacing/>
+        <w:rPr>
+          <w:rFonts w:ascii="Times New Roman" w:hAnsi="Times New Roman" w:cs="Times New Roman"/>
+          <w:i/>
+          <w:sz w:val="24"/>
+          <w:szCs w:val="24"/>
+        </w:rPr>
+      </w:pPr>
+      <w:proofErr w:type="spellStart"/>
+      <w:r>
+        <w:rPr>
+          <w:rFonts w:ascii="Times New Roman" w:hAnsi="Times New Roman" w:cs="Times New Roman"/>
+          <w:i/>
+          <w:sz w:val="24"/>
+          <w:szCs w:val="24"/>
+        </w:rPr>
+        <w:t>OrderForm</w:t>
+      </w:r>
+      <w:proofErr w:type="spellEnd"/>
+      <w:r>
+        <w:rPr>
+          <w:rFonts w:ascii="Times New Roman" w:hAnsi="Times New Roman" w:cs="Times New Roman"/>
+          <w:i/>
+          <w:sz w:val="24"/>
+          <w:szCs w:val="24"/>
+        </w:rPr>
+        <w:t xml:space="preserve"> </w:t>
+      </w:r>
+      <w:proofErr w:type="spellStart"/>
+      <w:r>
+        <w:rPr>
+          <w:rFonts w:ascii="Times New Roman" w:hAnsi="Times New Roman" w:cs="Times New Roman"/>
+          <w:i/>
+          <w:sz w:val="24"/>
+          <w:szCs w:val="24"/>
+        </w:rPr>
+        <w:t>ActivatedForm</w:t>
+      </w:r>
+      <w:proofErr w:type="spellEnd"/>
+    </w:p>
+    <w:p>
+      <w:pPr>
+        <w:tabs>
+          <w:tab w:val="left" w:pos="8250"/>
+        </w:tabs>
+        <w:spacing w:after="0" w:line="240" w:lineRule="auto"/>
+        <w:contextualSpacing/>
+        <w:rPr>
+          <w:rFonts w:ascii="Times New Roman" w:hAnsi="Times New Roman" w:cs="Times New Roman"/>
+          <w:i/>
+          <w:sz w:val="24"/>
+          <w:szCs w:val="24"/>
+        </w:rPr>
+      </w:pPr>
+      <w:proofErr w:type="spellStart"/>
+      <w:r>
+        <w:rPr>
+          <w:rFonts w:ascii="Times New Roman" w:hAnsi="Times New Roman" w:cs="Times New Roman"/>
+          <w:sz w:val="24"/>
+          <w:szCs w:val="24"/>
+        </w:rPr>
+        <w:t>Simular</w:t>
+      </w:r>
+      <w:proofErr w:type="spellEnd"/>
+      <w:r>
+        <w:rPr>
+          <w:rFonts w:ascii="Times New Roman" w:hAnsi="Times New Roman" w:cs="Times New Roman"/>
+          <w:sz w:val="24"/>
+          <w:szCs w:val="24"/>
+        </w:rPr>
+        <w:t xml:space="preserve"> to </w:t>
+      </w:r>
+      <w:proofErr w:type="spellStart"/>
+      <w:r>
+        <w:rPr>
+          <w:rFonts w:ascii="Times New Roman" w:hAnsi="Times New Roman" w:cs="Times New Roman"/>
+          <w:sz w:val="24"/>
+          <w:szCs w:val="24"/>
+        </w:rPr>
+        <w:t>ProductForm</w:t>
+      </w:r>
+      <w:proofErr w:type="spellEnd"/>
+      <w:r>
+        <w:rPr>
+          <w:rFonts w:ascii="Times New Roman" w:hAnsi="Times New Roman" w:cs="Times New Roman"/>
+          <w:i/>
+          <w:sz w:val="24"/>
+          <w:szCs w:val="24"/>
+        </w:rPr>
+        <w:t xml:space="preserve"> </w:t>
+      </w:r>
+    </w:p>
+    <w:p>
+      <w:pPr>
         <w:pStyle w:val="Heading1"/>
         <w:spacing w:before="0" w:line="240" w:lineRule="auto"/>
         <w:contextualSpacing/>
@@ -4392,7 +5295,6 @@
           <w:color w:val="auto"/>
         </w:rPr>
       </w:pPr>
-      <w:bookmarkStart w:id="4" w:name="_Toc367639025"/>
     </w:p>
     <w:p>
       <w:pPr>
@@ -4424,15 +5326,43 @@
       <w:bookmarkEnd w:id="4"/>
     </w:p>
     <w:p>
-      <w:r>
-        <w:rPr>
-          <w:rFonts w:ascii="Times New Roman" w:hAnsi="Times New Roman" w:cs="Times New Roman"/>
-          <w:sz w:val="24"/>
-          <w:szCs w:val="24"/>
-        </w:rPr>
-        <w:t>Screen Shot:</w:t>
-      </w:r>
-      <w:r>
+      <w:pPr>
+        <w:rPr>
+          <w:rFonts w:ascii="Times New Roman" w:hAnsi="Times New Roman" w:cs="Times New Roman"/>
+          <w:sz w:val="24"/>
+          <w:szCs w:val="24"/>
+        </w:rPr>
+      </w:pPr>
+      <w:r>
+        <w:rPr>
+          <w:rFonts w:ascii="Times New Roman" w:hAnsi="Times New Roman" w:cs="Times New Roman"/>
+          <w:sz w:val="24"/>
+          <w:szCs w:val="24"/>
+        </w:rPr>
+        <w:t>Screen Shot</w:t>
+      </w:r>
+      <w:r>
+        <w:rPr>
+          <w:rFonts w:ascii="Times New Roman" w:hAnsi="Times New Roman" w:cs="Times New Roman"/>
+          <w:sz w:val="24"/>
+          <w:szCs w:val="24"/>
+        </w:rPr>
+        <w:t>s</w:t>
+      </w:r>
+      <w:r>
+        <w:rPr>
+          <w:rFonts w:ascii="Times New Roman" w:hAnsi="Times New Roman" w:cs="Times New Roman"/>
+          <w:sz w:val="24"/>
+          <w:szCs w:val="24"/>
+        </w:rPr>
+        <w:t>:</w:t>
+      </w:r>
+      <w:r>
+        <w:rPr>
+          <w:rFonts w:ascii="Times New Roman" w:hAnsi="Times New Roman" w:cs="Times New Roman"/>
+          <w:sz w:val="24"/>
+          <w:szCs w:val="24"/>
+        </w:rPr>
         <w:tab/>
       </w:r>
     </w:p>
@@ -4474,55 +5404,506 @@
     </w:p>
     <w:p>
       <w:pPr>
-        <w:rPr>
-          <w:rFonts w:ascii="Times New Roman" w:hAnsi="Times New Roman" w:cs="Times New Roman"/>
-          <w:sz w:val="24"/>
-          <w:szCs w:val="24"/>
-        </w:rPr>
-      </w:pPr>
-    </w:p>
-    <w:p>
-      <w:pPr>
-        <w:rPr>
-          <w:rFonts w:ascii="Times New Roman" w:hAnsi="Times New Roman" w:cs="Times New Roman"/>
-          <w:sz w:val="24"/>
-          <w:szCs w:val="24"/>
-        </w:rPr>
-      </w:pPr>
-    </w:p>
-    <w:p>
-      <w:pPr>
-        <w:rPr>
-          <w:rFonts w:ascii="Times New Roman" w:hAnsi="Times New Roman" w:cs="Times New Roman"/>
-          <w:sz w:val="24"/>
-          <w:szCs w:val="24"/>
-        </w:rPr>
-      </w:pPr>
-    </w:p>
-    <w:p>
-      <w:pPr>
-        <w:rPr>
-          <w:rFonts w:ascii="Times New Roman" w:hAnsi="Times New Roman" w:cs="Times New Roman"/>
-          <w:sz w:val="24"/>
-          <w:szCs w:val="24"/>
-        </w:rPr>
-      </w:pPr>
-    </w:p>
-    <w:p>
-      <w:pPr>
-        <w:rPr>
-          <w:rFonts w:ascii="Times New Roman" w:hAnsi="Times New Roman" w:cs="Times New Roman"/>
-          <w:sz w:val="24"/>
-          <w:szCs w:val="24"/>
-        </w:rPr>
-      </w:pPr>
-      <w:r>
-        <w:rPr>
+        <w:spacing w:after="0" w:line="240" w:lineRule="auto"/>
+        <w:contextualSpacing/>
+        <w:rPr>
+          <w:rFonts w:ascii="Times New Roman" w:hAnsi="Times New Roman" w:cs="Times New Roman"/>
+          <w:sz w:val="24"/>
+          <w:szCs w:val="24"/>
+        </w:rPr>
+      </w:pPr>
+      <w:r>
+        <w:rPr>
+          <w:rFonts w:ascii="Times New Roman" w:hAnsi="Times New Roman" w:cs="Times New Roman"/>
+          <w:sz w:val="24"/>
+          <w:szCs w:val="24"/>
+        </w:rPr>
+        <w:t>Splash Page</w:t>
+      </w:r>
+    </w:p>
+    <w:p>
+      <w:pPr>
+        <w:spacing w:after="0" w:line="240" w:lineRule="auto"/>
+        <w:contextualSpacing/>
+        <w:rPr>
+          <w:rFonts w:ascii="Times New Roman" w:hAnsi="Times New Roman" w:cs="Times New Roman"/>
+          <w:sz w:val="24"/>
+          <w:szCs w:val="24"/>
+        </w:rPr>
+      </w:pPr>
+      <w:r>
+        <w:rPr>
+          <w:rFonts w:ascii="Times New Roman" w:hAnsi="Times New Roman" w:cs="Times New Roman"/>
           <w:noProof/>
+          <w:sz w:val="24"/>
+          <w:szCs w:val="24"/>
           <w:lang w:val="en-US"/>
         </w:rPr>
         <w:drawing>
-          <wp:anchor distT="0" distB="0" distL="114300" distR="114300" simplePos="0" relativeHeight="251660288" behindDoc="1" locked="0" layoutInCell="1" allowOverlap="1">
+          <wp:inline distT="0" distB="0" distL="0" distR="0">
+            <wp:extent cx="5943600" cy="4485640"/>
+            <wp:effectExtent l="0" t="0" r="0" b="0"/>
+            <wp:docPr id="8" name="Picture 8"/>
+            <wp:cNvGraphicFramePr>
+              <a:graphicFrameLocks xmlns:a="http://schemas.openxmlformats.org/drawingml/2006/main" noChangeAspect="1"/>
+            </wp:cNvGraphicFramePr>
+            <a:graphic xmlns:a="http://schemas.openxmlformats.org/drawingml/2006/main">
+              <a:graphicData uri="http://schemas.openxmlformats.org/drawingml/2006/picture">
+                <pic:pic xmlns:pic="http://schemas.openxmlformats.org/drawingml/2006/picture">
+                  <pic:nvPicPr>
+                    <pic:cNvPr id="8" name="SplashAssign4RapidApp.png"/>
+                    <pic:cNvPicPr/>
+                  </pic:nvPicPr>
+                  <pic:blipFill>
+                    <a:blip r:embed="rId16">
+                      <a:extLst>
+                        <a:ext uri="{28A0092B-C50C-407E-A947-70E740481C1C}">
+                          <a14:useLocalDpi xmlns:a14="http://schemas.microsoft.com/office/drawing/2010/main" val="0"/>
+                        </a:ext>
+                      </a:extLst>
+                    </a:blip>
+                    <a:stretch>
+                      <a:fillRect/>
+                    </a:stretch>
+                  </pic:blipFill>
+                  <pic:spPr>
+                    <a:xfrm>
+                      <a:off x="0" y="0"/>
+                      <a:ext cx="5943600" cy="4485640"/>
+                    </a:xfrm>
+                    <a:prstGeom prst="rect">
+                      <a:avLst/>
+                    </a:prstGeom>
+                  </pic:spPr>
+                </pic:pic>
+              </a:graphicData>
+            </a:graphic>
+          </wp:inline>
+        </w:drawing>
+      </w:r>
+    </w:p>
+    <w:p>
+      <w:pPr>
+        <w:tabs>
+          <w:tab w:val="left" w:pos="1296"/>
+        </w:tabs>
+        <w:spacing w:after="0" w:line="240" w:lineRule="auto"/>
+        <w:contextualSpacing/>
+        <w:rPr>
+          <w:rFonts w:ascii="Times New Roman" w:hAnsi="Times New Roman" w:cs="Times New Roman"/>
+          <w:sz w:val="24"/>
+          <w:szCs w:val="24"/>
+        </w:rPr>
+      </w:pPr>
+      <w:r>
+        <w:rPr>
+          <w:rFonts w:ascii="Times New Roman" w:hAnsi="Times New Roman" w:cs="Times New Roman"/>
+          <w:sz w:val="24"/>
+          <w:szCs w:val="24"/>
+        </w:rPr>
+        <w:t>Start Form</w:t>
+      </w:r>
+    </w:p>
+    <w:p>
+      <w:pPr>
+        <w:spacing w:after="0" w:line="240" w:lineRule="auto"/>
+        <w:contextualSpacing/>
+        <w:rPr>
+          <w:rFonts w:ascii="Times New Roman" w:hAnsi="Times New Roman" w:cs="Times New Roman"/>
+          <w:sz w:val="24"/>
+          <w:szCs w:val="24"/>
+        </w:rPr>
+      </w:pPr>
+      <w:r>
+        <w:rPr>
+          <w:rFonts w:ascii="Times New Roman" w:hAnsi="Times New Roman" w:cs="Times New Roman"/>
+          <w:noProof/>
+          <w:sz w:val="24"/>
+          <w:szCs w:val="24"/>
+          <w:lang w:val="en-US"/>
+        </w:rPr>
+        <w:drawing>
+          <wp:inline distT="0" distB="0" distL="0" distR="0">
+            <wp:extent cx="3650296" cy="1996613"/>
+            <wp:effectExtent l="0" t="0" r="7620" b="3810"/>
+            <wp:docPr id="13" name="Picture 13"/>
+            <wp:cNvGraphicFramePr>
+              <a:graphicFrameLocks xmlns:a="http://schemas.openxmlformats.org/drawingml/2006/main" noChangeAspect="1"/>
+            </wp:cNvGraphicFramePr>
+            <a:graphic xmlns:a="http://schemas.openxmlformats.org/drawingml/2006/main">
+              <a:graphicData uri="http://schemas.openxmlformats.org/drawingml/2006/picture">
+                <pic:pic xmlns:pic="http://schemas.openxmlformats.org/drawingml/2006/picture">
+                  <pic:nvPicPr>
+                    <pic:cNvPr id="13" name="rapidApp4StartForm.png"/>
+                    <pic:cNvPicPr/>
+                  </pic:nvPicPr>
+                  <pic:blipFill>
+                    <a:blip r:embed="rId17">
+                      <a:extLst>
+                        <a:ext uri="{28A0092B-C50C-407E-A947-70E740481C1C}">
+                          <a14:useLocalDpi xmlns:a14="http://schemas.microsoft.com/office/drawing/2010/main" val="0"/>
+                        </a:ext>
+                      </a:extLst>
+                    </a:blip>
+                    <a:stretch>
+                      <a:fillRect/>
+                    </a:stretch>
+                  </pic:blipFill>
+                  <pic:spPr>
+                    <a:xfrm>
+                      <a:off x="0" y="0"/>
+                      <a:ext cx="3650296" cy="1996613"/>
+                    </a:xfrm>
+                    <a:prstGeom prst="rect">
+                      <a:avLst/>
+                    </a:prstGeom>
+                  </pic:spPr>
+                </pic:pic>
+              </a:graphicData>
+            </a:graphic>
+          </wp:inline>
+        </w:drawing>
+      </w:r>
+    </w:p>
+    <w:p>
+      <w:pPr>
+        <w:spacing w:after="0" w:line="240" w:lineRule="auto"/>
+        <w:contextualSpacing/>
+        <w:rPr>
+          <w:rFonts w:ascii="Times New Roman" w:hAnsi="Times New Roman" w:cs="Times New Roman"/>
+          <w:sz w:val="24"/>
+          <w:szCs w:val="24"/>
+        </w:rPr>
+      </w:pPr>
+      <w:proofErr w:type="spellStart"/>
+      <w:r>
+        <w:rPr>
+          <w:rFonts w:ascii="Times New Roman" w:hAnsi="Times New Roman" w:cs="Times New Roman"/>
+          <w:sz w:val="24"/>
+          <w:szCs w:val="24"/>
+        </w:rPr>
+        <w:lastRenderedPageBreak/>
+        <w:t>SelectForm</w:t>
+      </w:r>
+      <w:proofErr w:type="spellEnd"/>
+      <w:r>
+        <w:rPr>
+          <w:rFonts w:ascii="Times New Roman" w:hAnsi="Times New Roman" w:cs="Times New Roman"/>
+          <w:noProof/>
+          <w:sz w:val="24"/>
+          <w:szCs w:val="24"/>
+          <w:lang w:val="en-US"/>
+        </w:rPr>
+        <w:drawing>
+          <wp:inline distT="0" distB="0" distL="0" distR="0">
+            <wp:extent cx="5943600" cy="3722370"/>
+            <wp:effectExtent l="0" t="0" r="0" b="0"/>
+            <wp:docPr id="14" name="Picture 14"/>
+            <wp:cNvGraphicFramePr>
+              <a:graphicFrameLocks xmlns:a="http://schemas.openxmlformats.org/drawingml/2006/main" noChangeAspect="1"/>
+            </wp:cNvGraphicFramePr>
+            <a:graphic xmlns:a="http://schemas.openxmlformats.org/drawingml/2006/main">
+              <a:graphicData uri="http://schemas.openxmlformats.org/drawingml/2006/picture">
+                <pic:pic xmlns:pic="http://schemas.openxmlformats.org/drawingml/2006/picture">
+                  <pic:nvPicPr>
+                    <pic:cNvPr id="14" name="rapidApp4SelectForm.png"/>
+                    <pic:cNvPicPr/>
+                  </pic:nvPicPr>
+                  <pic:blipFill>
+                    <a:blip r:embed="rId18">
+                      <a:extLst>
+                        <a:ext uri="{28A0092B-C50C-407E-A947-70E740481C1C}">
+                          <a14:useLocalDpi xmlns:a14="http://schemas.microsoft.com/office/drawing/2010/main" val="0"/>
+                        </a:ext>
+                      </a:extLst>
+                    </a:blip>
+                    <a:stretch>
+                      <a:fillRect/>
+                    </a:stretch>
+                  </pic:blipFill>
+                  <pic:spPr>
+                    <a:xfrm>
+                      <a:off x="0" y="0"/>
+                      <a:ext cx="5943600" cy="3722370"/>
+                    </a:xfrm>
+                    <a:prstGeom prst="rect">
+                      <a:avLst/>
+                    </a:prstGeom>
+                  </pic:spPr>
+                </pic:pic>
+              </a:graphicData>
+            </a:graphic>
+          </wp:inline>
+        </w:drawing>
+      </w:r>
+    </w:p>
+    <w:p>
+      <w:pPr>
+        <w:tabs>
+          <w:tab w:val="left" w:pos="2070"/>
+        </w:tabs>
+        <w:spacing w:after="0" w:line="240" w:lineRule="auto"/>
+        <w:contextualSpacing/>
+        <w:rPr>
+          <w:rFonts w:ascii="Times New Roman" w:hAnsi="Times New Roman" w:cs="Times New Roman"/>
+          <w:sz w:val="24"/>
+          <w:szCs w:val="24"/>
+        </w:rPr>
+      </w:pPr>
+      <w:proofErr w:type="spellStart"/>
+      <w:r>
+        <w:rPr>
+          <w:rFonts w:ascii="Times New Roman" w:hAnsi="Times New Roman" w:cs="Times New Roman"/>
+          <w:sz w:val="24"/>
+          <w:szCs w:val="24"/>
+        </w:rPr>
+        <w:t>ProductForm</w:t>
+      </w:r>
+      <w:proofErr w:type="spellEnd"/>
+      <w:r>
+        <w:rPr>
+          <w:rFonts w:ascii="Times New Roman" w:hAnsi="Times New Roman" w:cs="Times New Roman"/>
+          <w:noProof/>
+          <w:sz w:val="24"/>
+          <w:szCs w:val="24"/>
+          <w:lang w:val="en-US"/>
+        </w:rPr>
+        <w:drawing>
+          <wp:inline distT="0" distB="0" distL="0" distR="0">
+            <wp:extent cx="5943600" cy="3087370"/>
+            <wp:effectExtent l="0" t="0" r="0" b="0"/>
+            <wp:docPr id="15" name="Picture 15"/>
+            <wp:cNvGraphicFramePr>
+              <a:graphicFrameLocks xmlns:a="http://schemas.openxmlformats.org/drawingml/2006/main" noChangeAspect="1"/>
+            </wp:cNvGraphicFramePr>
+            <a:graphic xmlns:a="http://schemas.openxmlformats.org/drawingml/2006/main">
+              <a:graphicData uri="http://schemas.openxmlformats.org/drawingml/2006/picture">
+                <pic:pic xmlns:pic="http://schemas.openxmlformats.org/drawingml/2006/picture">
+                  <pic:nvPicPr>
+                    <pic:cNvPr id="15" name="rapidApp4ProductInfoForm.png"/>
+                    <pic:cNvPicPr/>
+                  </pic:nvPicPr>
+                  <pic:blipFill>
+                    <a:blip r:embed="rId19">
+                      <a:extLst>
+                        <a:ext uri="{28A0092B-C50C-407E-A947-70E740481C1C}">
+                          <a14:useLocalDpi xmlns:a14="http://schemas.microsoft.com/office/drawing/2010/main" val="0"/>
+                        </a:ext>
+                      </a:extLst>
+                    </a:blip>
+                    <a:stretch>
+                      <a:fillRect/>
+                    </a:stretch>
+                  </pic:blipFill>
+                  <pic:spPr>
+                    <a:xfrm>
+                      <a:off x="0" y="0"/>
+                      <a:ext cx="5943600" cy="3087370"/>
+                    </a:xfrm>
+                    <a:prstGeom prst="rect">
+                      <a:avLst/>
+                    </a:prstGeom>
+                  </pic:spPr>
+                </pic:pic>
+              </a:graphicData>
+            </a:graphic>
+          </wp:inline>
+        </w:drawing>
+      </w:r>
+    </w:p>
+    <w:p>
+      <w:pPr>
+        <w:tabs>
+          <w:tab w:val="left" w:pos="2070"/>
+        </w:tabs>
+        <w:spacing w:after="0" w:line="240" w:lineRule="auto"/>
+        <w:contextualSpacing/>
+        <w:rPr>
+          <w:rFonts w:ascii="Times New Roman" w:hAnsi="Times New Roman" w:cs="Times New Roman"/>
+          <w:sz w:val="24"/>
+          <w:szCs w:val="24"/>
+        </w:rPr>
+      </w:pPr>
+    </w:p>
+    <w:p>
+      <w:pPr>
+        <w:tabs>
+          <w:tab w:val="left" w:pos="2070"/>
+        </w:tabs>
+        <w:spacing w:after="0" w:line="240" w:lineRule="auto"/>
+        <w:contextualSpacing/>
+        <w:rPr>
+          <w:rFonts w:ascii="Times New Roman" w:hAnsi="Times New Roman" w:cs="Times New Roman"/>
+          <w:sz w:val="24"/>
+          <w:szCs w:val="24"/>
+        </w:rPr>
+      </w:pPr>
+    </w:p>
+    <w:p>
+      <w:pPr>
+        <w:tabs>
+          <w:tab w:val="left" w:pos="2070"/>
+        </w:tabs>
+        <w:spacing w:after="0" w:line="240" w:lineRule="auto"/>
+        <w:contextualSpacing/>
+        <w:rPr>
+          <w:rFonts w:ascii="Times New Roman" w:hAnsi="Times New Roman" w:cs="Times New Roman"/>
+          <w:sz w:val="24"/>
+          <w:szCs w:val="24"/>
+        </w:rPr>
+      </w:pPr>
+    </w:p>
+    <w:p>
+      <w:pPr>
+        <w:tabs>
+          <w:tab w:val="left" w:pos="2070"/>
+        </w:tabs>
+        <w:spacing w:after="0" w:line="240" w:lineRule="auto"/>
+        <w:contextualSpacing/>
+        <w:rPr>
+          <w:rFonts w:ascii="Times New Roman" w:hAnsi="Times New Roman" w:cs="Times New Roman"/>
+          <w:sz w:val="24"/>
+          <w:szCs w:val="24"/>
+        </w:rPr>
+      </w:pPr>
+    </w:p>
+    <w:p>
+      <w:pPr>
+        <w:tabs>
+          <w:tab w:val="left" w:pos="2070"/>
+        </w:tabs>
+        <w:spacing w:after="0" w:line="240" w:lineRule="auto"/>
+        <w:contextualSpacing/>
+        <w:rPr>
+          <w:rFonts w:ascii="Times New Roman" w:hAnsi="Times New Roman" w:cs="Times New Roman"/>
+          <w:sz w:val="24"/>
+          <w:szCs w:val="24"/>
+        </w:rPr>
+      </w:pPr>
+    </w:p>
+    <w:p>
+      <w:pPr>
+        <w:tabs>
+          <w:tab w:val="left" w:pos="2070"/>
+        </w:tabs>
+        <w:spacing w:after="0" w:line="240" w:lineRule="auto"/>
+        <w:contextualSpacing/>
+        <w:rPr>
+          <w:rFonts w:ascii="Times New Roman" w:hAnsi="Times New Roman" w:cs="Times New Roman"/>
+          <w:sz w:val="24"/>
+          <w:szCs w:val="24"/>
+        </w:rPr>
+      </w:pPr>
+    </w:p>
+    <w:p>
+      <w:pPr>
+        <w:tabs>
+          <w:tab w:val="left" w:pos="2070"/>
+        </w:tabs>
+        <w:spacing w:after="0" w:line="240" w:lineRule="auto"/>
+        <w:contextualSpacing/>
+        <w:rPr>
+          <w:rFonts w:ascii="Times New Roman" w:hAnsi="Times New Roman" w:cs="Times New Roman"/>
+          <w:sz w:val="24"/>
+          <w:szCs w:val="24"/>
+        </w:rPr>
+      </w:pPr>
+      <w:proofErr w:type="spellStart"/>
+      <w:r>
+        <w:rPr>
+          <w:rFonts w:ascii="Times New Roman" w:hAnsi="Times New Roman" w:cs="Times New Roman"/>
+          <w:sz w:val="24"/>
+          <w:szCs w:val="24"/>
+        </w:rPr>
+        <w:lastRenderedPageBreak/>
+        <w:t>OrderForm</w:t>
+      </w:r>
+      <w:proofErr w:type="spellEnd"/>
+    </w:p>
+    <w:p>
+      <w:pPr>
+        <w:tabs>
+          <w:tab w:val="left" w:pos="2070"/>
+        </w:tabs>
+        <w:spacing w:after="0" w:line="240" w:lineRule="auto"/>
+        <w:contextualSpacing/>
+        <w:rPr>
+          <w:rFonts w:ascii="Times New Roman" w:hAnsi="Times New Roman" w:cs="Times New Roman"/>
+          <w:sz w:val="24"/>
+          <w:szCs w:val="24"/>
+        </w:rPr>
+      </w:pPr>
+      <w:r>
+        <w:rPr>
+          <w:rFonts w:ascii="Times New Roman" w:hAnsi="Times New Roman" w:cs="Times New Roman"/>
+          <w:noProof/>
+          <w:sz w:val="24"/>
+          <w:szCs w:val="24"/>
+          <w:lang w:val="en-US"/>
+        </w:rPr>
+        <w:drawing>
+          <wp:inline distT="0" distB="0" distL="0" distR="0">
+            <wp:extent cx="5943600" cy="4406265"/>
+            <wp:effectExtent l="0" t="0" r="0" b="0"/>
+            <wp:docPr id="16" name="Picture 16"/>
+            <wp:cNvGraphicFramePr>
+              <a:graphicFrameLocks xmlns:a="http://schemas.openxmlformats.org/drawingml/2006/main" noChangeAspect="1"/>
+            </wp:cNvGraphicFramePr>
+            <a:graphic xmlns:a="http://schemas.openxmlformats.org/drawingml/2006/main">
+              <a:graphicData uri="http://schemas.openxmlformats.org/drawingml/2006/picture">
+                <pic:pic xmlns:pic="http://schemas.openxmlformats.org/drawingml/2006/picture">
+                  <pic:nvPicPr>
+                    <pic:cNvPr id="16" name="rapidApp4OrderForm.png"/>
+                    <pic:cNvPicPr/>
+                  </pic:nvPicPr>
+                  <pic:blipFill>
+                    <a:blip r:embed="rId20">
+                      <a:extLst>
+                        <a:ext uri="{28A0092B-C50C-407E-A947-70E740481C1C}">
+                          <a14:useLocalDpi xmlns:a14="http://schemas.microsoft.com/office/drawing/2010/main" val="0"/>
+                        </a:ext>
+                      </a:extLst>
+                    </a:blip>
+                    <a:stretch>
+                      <a:fillRect/>
+                    </a:stretch>
+                  </pic:blipFill>
+                  <pic:spPr>
+                    <a:xfrm>
+                      <a:off x="0" y="0"/>
+                      <a:ext cx="5943600" cy="4406265"/>
+                    </a:xfrm>
+                    <a:prstGeom prst="rect">
+                      <a:avLst/>
+                    </a:prstGeom>
+                  </pic:spPr>
+                </pic:pic>
+              </a:graphicData>
+            </a:graphic>
+          </wp:inline>
+        </w:drawing>
+      </w:r>
+    </w:p>
+    <w:p>
+      <w:pPr>
+        <w:spacing w:after="0" w:line="240" w:lineRule="auto"/>
+        <w:contextualSpacing/>
+        <w:rPr>
+          <w:rFonts w:ascii="Times New Roman" w:hAnsi="Times New Roman" w:cs="Times New Roman"/>
+          <w:sz w:val="24"/>
+          <w:szCs w:val="24"/>
+        </w:rPr>
+      </w:pPr>
+      <w:r>
+        <w:rPr>
+          <w:rFonts w:ascii="Times New Roman" w:hAnsi="Times New Roman" w:cs="Times New Roman"/>
+          <w:noProof/>
+          <w:sz w:val="24"/>
+          <w:szCs w:val="24"/>
+          <w:lang w:val="en-US"/>
+        </w:rPr>
+        <w:drawing>
+          <wp:anchor distT="0" distB="0" distL="114300" distR="114300" simplePos="0" relativeHeight="251660288" behindDoc="1" locked="0" layoutInCell="1" allowOverlap="1" wp14:anchorId="573CE9A8" wp14:editId="56DCBF93">
             <wp:simplePos x="0" y="0"/>
             <wp:positionH relativeFrom="column">
               <wp:posOffset>0</wp:posOffset>
@@ -4590,8 +5971,282 @@
         <w:t>Logo: Yin Yang Symbol.jpg</w:t>
       </w:r>
     </w:p>
+    <w:p>
+      <w:pPr>
+        <w:spacing w:after="0" w:line="240" w:lineRule="auto"/>
+        <w:contextualSpacing/>
+        <w:rPr>
+          <w:rFonts w:ascii="Times New Roman" w:hAnsi="Times New Roman" w:cs="Times New Roman"/>
+          <w:sz w:val="24"/>
+          <w:szCs w:val="24"/>
+        </w:rPr>
+      </w:pPr>
+    </w:p>
+    <w:p>
+      <w:pPr>
+        <w:spacing w:after="0" w:line="240" w:lineRule="auto"/>
+        <w:contextualSpacing/>
+        <w:rPr>
+          <w:rFonts w:ascii="Times New Roman" w:hAnsi="Times New Roman" w:cs="Times New Roman"/>
+          <w:sz w:val="24"/>
+          <w:szCs w:val="24"/>
+        </w:rPr>
+      </w:pPr>
+    </w:p>
+    <w:p>
+      <w:pPr>
+        <w:spacing w:after="0" w:line="240" w:lineRule="auto"/>
+        <w:contextualSpacing/>
+        <w:rPr>
+          <w:rFonts w:ascii="Times New Roman" w:hAnsi="Times New Roman" w:cs="Times New Roman"/>
+          <w:sz w:val="24"/>
+          <w:szCs w:val="24"/>
+        </w:rPr>
+      </w:pPr>
+    </w:p>
+    <w:p>
+      <w:pPr>
+        <w:spacing w:after="0" w:line="240" w:lineRule="auto"/>
+        <w:contextualSpacing/>
+        <w:rPr>
+          <w:rFonts w:ascii="Times New Roman" w:hAnsi="Times New Roman" w:cs="Times New Roman"/>
+          <w:sz w:val="24"/>
+          <w:szCs w:val="24"/>
+        </w:rPr>
+      </w:pPr>
+    </w:p>
+    <w:p>
+      <w:pPr>
+        <w:spacing w:after="0" w:line="240" w:lineRule="auto"/>
+        <w:contextualSpacing/>
+        <w:rPr>
+          <w:rFonts w:ascii="Times New Roman" w:hAnsi="Times New Roman" w:cs="Times New Roman"/>
+          <w:sz w:val="24"/>
+          <w:szCs w:val="24"/>
+        </w:rPr>
+      </w:pPr>
+    </w:p>
+    <w:p>
+      <w:pPr>
+        <w:spacing w:after="0" w:line="240" w:lineRule="auto"/>
+        <w:contextualSpacing/>
+        <w:rPr>
+          <w:rFonts w:ascii="Times New Roman" w:hAnsi="Times New Roman" w:cs="Times New Roman"/>
+          <w:sz w:val="24"/>
+          <w:szCs w:val="24"/>
+        </w:rPr>
+      </w:pPr>
+    </w:p>
+    <w:p>
+      <w:pPr>
+        <w:spacing w:after="0" w:line="240" w:lineRule="auto"/>
+        <w:contextualSpacing/>
+        <w:rPr>
+          <w:rFonts w:ascii="Times New Roman" w:hAnsi="Times New Roman" w:cs="Times New Roman"/>
+          <w:sz w:val="24"/>
+          <w:szCs w:val="24"/>
+        </w:rPr>
+      </w:pPr>
+    </w:p>
+    <w:p>
+      <w:pPr>
+        <w:spacing w:after="0" w:line="240" w:lineRule="auto"/>
+        <w:contextualSpacing/>
+        <w:rPr>
+          <w:rFonts w:ascii="Times New Roman" w:hAnsi="Times New Roman" w:cs="Times New Roman"/>
+          <w:sz w:val="24"/>
+          <w:szCs w:val="24"/>
+        </w:rPr>
+      </w:pPr>
+    </w:p>
+    <w:p>
+      <w:pPr>
+        <w:spacing w:after="0" w:line="240" w:lineRule="auto"/>
+        <w:contextualSpacing/>
+        <w:rPr>
+          <w:rFonts w:ascii="Times New Roman" w:hAnsi="Times New Roman" w:cs="Times New Roman"/>
+          <w:sz w:val="24"/>
+          <w:szCs w:val="24"/>
+        </w:rPr>
+      </w:pPr>
+    </w:p>
+    <w:p>
+      <w:pPr>
+        <w:spacing w:after="0" w:line="240" w:lineRule="auto"/>
+        <w:contextualSpacing/>
+        <w:rPr>
+          <w:rFonts w:ascii="Times New Roman" w:hAnsi="Times New Roman" w:cs="Times New Roman"/>
+          <w:sz w:val="24"/>
+          <w:szCs w:val="24"/>
+        </w:rPr>
+      </w:pPr>
+    </w:p>
+    <w:p>
+      <w:pPr>
+        <w:spacing w:after="0" w:line="240" w:lineRule="auto"/>
+        <w:contextualSpacing/>
+        <w:rPr>
+          <w:rFonts w:ascii="Times New Roman" w:hAnsi="Times New Roman" w:cs="Times New Roman"/>
+          <w:sz w:val="24"/>
+          <w:szCs w:val="24"/>
+        </w:rPr>
+      </w:pPr>
+    </w:p>
+    <w:p>
+      <w:pPr>
+        <w:spacing w:after="0" w:line="240" w:lineRule="auto"/>
+        <w:contextualSpacing/>
+        <w:rPr>
+          <w:rFonts w:ascii="Times New Roman" w:hAnsi="Times New Roman" w:cs="Times New Roman"/>
+          <w:sz w:val="24"/>
+          <w:szCs w:val="24"/>
+        </w:rPr>
+      </w:pPr>
+    </w:p>
+    <w:p>
+      <w:pPr>
+        <w:spacing w:after="0" w:line="240" w:lineRule="auto"/>
+        <w:contextualSpacing/>
+        <w:rPr>
+          <w:rFonts w:ascii="Times New Roman" w:hAnsi="Times New Roman" w:cs="Times New Roman"/>
+          <w:sz w:val="24"/>
+          <w:szCs w:val="24"/>
+        </w:rPr>
+      </w:pPr>
+    </w:p>
+    <w:p>
+      <w:pPr>
+        <w:spacing w:after="0" w:line="240" w:lineRule="auto"/>
+        <w:contextualSpacing/>
+        <w:rPr>
+          <w:rFonts w:ascii="Times New Roman" w:hAnsi="Times New Roman" w:cs="Times New Roman"/>
+          <w:sz w:val="24"/>
+          <w:szCs w:val="24"/>
+        </w:rPr>
+      </w:pPr>
+    </w:p>
+    <w:p>
+      <w:pPr>
+        <w:spacing w:after="0" w:line="240" w:lineRule="auto"/>
+        <w:contextualSpacing/>
+        <w:rPr>
+          <w:rFonts w:ascii="Times New Roman" w:hAnsi="Times New Roman" w:cs="Times New Roman"/>
+          <w:sz w:val="24"/>
+          <w:szCs w:val="24"/>
+        </w:rPr>
+      </w:pPr>
+      <w:r>
+        <w:rPr>
+          <w:rFonts w:ascii="Times New Roman" w:hAnsi="Times New Roman" w:cs="Times New Roman"/>
+          <w:noProof/>
+          <w:sz w:val="24"/>
+          <w:szCs w:val="24"/>
+          <w:lang w:val="en-US"/>
+        </w:rPr>
+        <w:drawing>
+          <wp:anchor distT="0" distB="0" distL="114300" distR="114300" simplePos="0" relativeHeight="251663360" behindDoc="1" locked="0" layoutInCell="1" allowOverlap="1" wp14:anchorId="6EF63448" wp14:editId="76409ACD">
+            <wp:simplePos x="0" y="0"/>
+            <wp:positionH relativeFrom="column">
+              <wp:posOffset>0</wp:posOffset>
+            </wp:positionH>
+            <wp:positionV relativeFrom="paragraph">
+              <wp:posOffset>241935</wp:posOffset>
+            </wp:positionV>
+            <wp:extent cx="495343" cy="388654"/>
+            <wp:effectExtent l="0" t="0" r="0" b="0"/>
+            <wp:wrapTight wrapText="bothSides">
+              <wp:wrapPolygon edited="0">
+                <wp:start x="0" y="0"/>
+                <wp:lineTo x="0" y="20118"/>
+                <wp:lineTo x="20769" y="20118"/>
+                <wp:lineTo x="20769" y="0"/>
+                <wp:lineTo x="0" y="0"/>
+              </wp:wrapPolygon>
+            </wp:wrapTight>
+            <wp:docPr id="17" name="Picture 17"/>
+            <wp:cNvGraphicFramePr>
+              <a:graphicFrameLocks xmlns:a="http://schemas.openxmlformats.org/drawingml/2006/main" noChangeAspect="1"/>
+            </wp:cNvGraphicFramePr>
+            <a:graphic xmlns:a="http://schemas.openxmlformats.org/drawingml/2006/main">
+              <a:graphicData uri="http://schemas.openxmlformats.org/drawingml/2006/picture">
+                <pic:pic xmlns:pic="http://schemas.openxmlformats.org/drawingml/2006/picture">
+                  <pic:nvPicPr>
+                    <pic:cNvPr id="17" name="rapidApp4ProjectIcon.png"/>
+                    <pic:cNvPicPr/>
+                  </pic:nvPicPr>
+                  <pic:blipFill>
+                    <a:blip r:embed="rId21">
+                      <a:extLst>
+                        <a:ext uri="{28A0092B-C50C-407E-A947-70E740481C1C}">
+                          <a14:useLocalDpi xmlns:a14="http://schemas.microsoft.com/office/drawing/2010/main" val="0"/>
+                        </a:ext>
+                      </a:extLst>
+                    </a:blip>
+                    <a:stretch>
+                      <a:fillRect/>
+                    </a:stretch>
+                  </pic:blipFill>
+                  <pic:spPr>
+                    <a:xfrm>
+                      <a:off x="0" y="0"/>
+                      <a:ext cx="495343" cy="388654"/>
+                    </a:xfrm>
+                    <a:prstGeom prst="rect">
+                      <a:avLst/>
+                    </a:prstGeom>
+                  </pic:spPr>
+                </pic:pic>
+              </a:graphicData>
+            </a:graphic>
+          </wp:anchor>
+        </w:drawing>
+      </w:r>
+      <w:r>
+        <w:rPr>
+          <w:rFonts w:ascii="Times New Roman" w:hAnsi="Times New Roman" w:cs="Times New Roman"/>
+          <w:sz w:val="24"/>
+          <w:szCs w:val="24"/>
+        </w:rPr>
+        <w:t>Project Icon:</w:t>
+      </w:r>
+    </w:p>
+    <w:p>
+      <w:pPr>
+        <w:rPr>
+          <w:rFonts w:ascii="Times New Roman" w:hAnsi="Times New Roman" w:cs="Times New Roman"/>
+          <w:sz w:val="24"/>
+          <w:szCs w:val="24"/>
+        </w:rPr>
+      </w:pPr>
+    </w:p>
+    <w:p>
+      <w:pPr>
+        <w:rPr>
+          <w:rFonts w:ascii="Times New Roman" w:hAnsi="Times New Roman" w:cs="Times New Roman"/>
+          <w:sz w:val="24"/>
+          <w:szCs w:val="24"/>
+        </w:rPr>
+      </w:pPr>
+    </w:p>
+    <w:p>
+      <w:pPr>
+        <w:rPr>
+          <w:rFonts w:ascii="Times New Roman" w:hAnsi="Times New Roman" w:cs="Times New Roman"/>
+          <w:sz w:val="24"/>
+          <w:szCs w:val="24"/>
+        </w:rPr>
+      </w:pPr>
+      <w:r>
+        <w:rPr>
+          <w:rFonts w:ascii="Times New Roman" w:hAnsi="Times New Roman" w:cs="Times New Roman"/>
+          <w:sz w:val="24"/>
+          <w:szCs w:val="24"/>
+        </w:rPr>
+        <w:t>Other Media used was supplied by Instructor.</w:t>
+      </w:r>
+    </w:p>
     <w:sectPr>
-      <w:footerReference w:type="first" r:id="rId11"/>
+      <w:footerReference w:type="first" r:id="rId22"/>
       <w:pgSz w:w="12240" w:h="15840"/>
       <w:pgMar w:top="1440" w:right="1440" w:bottom="1440" w:left="1440" w:header="708" w:footer="708" w:gutter="0"/>
       <w:pgNumType w:start="1"/>
@@ -4658,7 +6313,7 @@
           <w:rPr>
             <w:noProof/>
           </w:rPr>
-          <w:t>2</w:t>
+          <w:t>4</w:t>
         </w:r>
         <w:r>
           <w:rPr>
@@ -5411,7 +7066,6 @@
     <w:basedOn w:val="Normal"/>
     <w:link w:val="HeaderChar"/>
     <w:uiPriority w:val="99"/>
-    <w:semiHidden/>
     <w:unhideWhenUsed/>
     <w:rsid w:val="00C87D72"/>
     <w:pPr>
@@ -5427,7 +7081,6 @@
     <w:basedOn w:val="DefaultParagraphFont"/>
     <w:link w:val="Header"/>
     <w:uiPriority w:val="99"/>
-    <w:semiHidden/>
     <w:rsid w:val="00C87D72"/>
   </w:style>
   <w:style w:type="paragraph" w:styleId="Footer">
@@ -5754,7 +7407,7 @@
 </file>
 
 <file path=customXml/itemProps1.xml><?xml version="1.0" encoding="utf-8"?>
-<ds:datastoreItem xmlns:ds="http://schemas.openxmlformats.org/officeDocument/2006/customXml" ds:itemID="{03002CA0-7F44-4CDF-861D-727B7F0E3DCC}">
+<ds:datastoreItem xmlns:ds="http://schemas.openxmlformats.org/officeDocument/2006/customXml" ds:itemID="{732EA1F8-C8FA-45B3-A91C-5D29874AE4FA}">
   <ds:schemaRefs>
     <ds:schemaRef ds:uri="http://schemas.openxmlformats.org/officeDocument/2006/bibliography"/>
   </ds:schemaRefs>

</xml_diff>